<commit_message>
Monthly net revenue trend flow
</commit_message>
<xml_diff>
--- a/Online Sales Data Analysis Report.docx
+++ b/Online Sales Data Analysis Report.docx
@@ -7,7 +7,7 @@
         <w:spacing w:before="100" w:beforeAutospacing="1" w:after="100" w:afterAutospacing="1" w:line="240" w:lineRule="auto"/>
         <w:outlineLvl w:val="0"/>
         <w:rPr>
-          <w:rFonts w:ascii="Times New Roman" w:eastAsia="Times New Roman" w:hAnsi="Times New Roman" w:cs="Times New Roman"/>
+          <w:rFonts w:ascii="Arial" w:eastAsia="Times New Roman" w:hAnsi="Arial" w:cs="Arial"/>
           <w:b/>
           <w:bCs/>
           <w:kern w:val="36"/>
@@ -17,7 +17,7 @@
       </w:pPr>
       <w:r>
         <w:rPr>
-          <w:rFonts w:ascii="Times New Roman" w:eastAsia="Times New Roman" w:hAnsi="Times New Roman" w:cs="Times New Roman"/>
+          <w:rFonts w:ascii="Arial" w:eastAsia="Times New Roman" w:hAnsi="Arial" w:cs="Arial"/>
           <w:b/>
           <w:bCs/>
           <w:kern w:val="36"/>
@@ -32,7 +32,7 @@
         <w:spacing w:before="100" w:beforeAutospacing="1" w:after="100" w:afterAutospacing="1" w:line="240" w:lineRule="auto"/>
         <w:outlineLvl w:val="1"/>
         <w:rPr>
-          <w:rFonts w:ascii="Times New Roman" w:eastAsia="Times New Roman" w:hAnsi="Times New Roman" w:cs="Times New Roman"/>
+          <w:rFonts w:ascii="Arial" w:eastAsia="Times New Roman" w:hAnsi="Arial" w:cs="Arial"/>
           <w:b/>
           <w:bCs/>
           <w:sz w:val="36"/>
@@ -41,7 +41,7 @@
       </w:pPr>
       <w:r>
         <w:rPr>
-          <w:rFonts w:ascii="Times New Roman" w:eastAsia="Times New Roman" w:hAnsi="Times New Roman" w:cs="Times New Roman"/>
+          <w:rFonts w:ascii="Arial" w:eastAsia="Times New Roman" w:hAnsi="Arial" w:cs="Arial"/>
           <w:b/>
           <w:bCs/>
           <w:sz w:val="36"/>
@@ -54,14 +54,14 @@
       <w:pPr>
         <w:spacing w:before="100" w:beforeAutospacing="1" w:after="100" w:afterAutospacing="1" w:line="240" w:lineRule="auto"/>
         <w:rPr>
-          <w:rFonts w:ascii="Times New Roman" w:eastAsia="Times New Roman" w:hAnsi="Times New Roman" w:cs="Times New Roman"/>
-          <w:sz w:val="24"/>
-          <w:szCs w:val="24"/>
-        </w:rPr>
-      </w:pPr>
-      <w:r>
-        <w:rPr>
-          <w:rFonts w:ascii="Times New Roman" w:eastAsia="Times New Roman" w:hAnsi="Times New Roman" w:cs="Times New Roman"/>
+          <w:rFonts w:ascii="Arial" w:eastAsia="Times New Roman" w:hAnsi="Arial" w:cs="Arial"/>
+          <w:sz w:val="24"/>
+          <w:szCs w:val="24"/>
+        </w:rPr>
+      </w:pPr>
+      <w:r>
+        <w:rPr>
+          <w:rFonts w:ascii="Arial" w:eastAsia="Times New Roman" w:hAnsi="Arial" w:cs="Arial"/>
           <w:sz w:val="24"/>
           <w:szCs w:val="24"/>
         </w:rPr>
@@ -69,7 +69,7 @@
       </w:r>
       <w:r>
         <w:rPr>
-          <w:rFonts w:ascii="Times New Roman" w:eastAsia="Times New Roman" w:hAnsi="Times New Roman" w:cs="Times New Roman"/>
+          <w:rFonts w:ascii="Arial" w:eastAsia="Times New Roman" w:hAnsi="Arial" w:cs="Arial"/>
           <w:b/>
           <w:bCs/>
           <w:sz w:val="24"/>
@@ -79,7 +79,7 @@
       </w:r>
       <w:r>
         <w:rPr>
-          <w:rFonts w:ascii="Times New Roman" w:eastAsia="Times New Roman" w:hAnsi="Times New Roman" w:cs="Times New Roman"/>
+          <w:rFonts w:ascii="Arial" w:eastAsia="Times New Roman" w:hAnsi="Arial" w:cs="Arial"/>
           <w:sz w:val="24"/>
           <w:szCs w:val="24"/>
         </w:rPr>
@@ -90,14 +90,14 @@
       <w:pPr>
         <w:spacing w:after="0" w:line="240" w:lineRule="auto"/>
         <w:rPr>
-          <w:rFonts w:ascii="Times New Roman" w:eastAsia="Times New Roman" w:hAnsi="Times New Roman" w:cs="Times New Roman"/>
-          <w:sz w:val="24"/>
-          <w:szCs w:val="24"/>
-        </w:rPr>
-      </w:pPr>
-      <w:r>
-        <w:rPr>
-          <w:rFonts w:ascii="Times New Roman" w:eastAsia="Times New Roman" w:hAnsi="Times New Roman" w:cs="Times New Roman"/>
+          <w:rFonts w:ascii="Arial" w:eastAsia="Times New Roman" w:hAnsi="Arial" w:cs="Arial"/>
+          <w:sz w:val="24"/>
+          <w:szCs w:val="24"/>
+        </w:rPr>
+      </w:pPr>
+      <w:r>
+        <w:rPr>
+          <w:rFonts w:ascii="Arial" w:eastAsia="Times New Roman" w:hAnsi="Arial" w:cs="Arial"/>
           <w:sz w:val="24"/>
           <w:szCs w:val="24"/>
         </w:rPr>
@@ -111,7 +111,7 @@
         <w:spacing w:before="100" w:beforeAutospacing="1" w:after="100" w:afterAutospacing="1" w:line="240" w:lineRule="auto"/>
         <w:outlineLvl w:val="1"/>
         <w:rPr>
-          <w:rFonts w:ascii="Times New Roman" w:eastAsia="Times New Roman" w:hAnsi="Times New Roman" w:cs="Times New Roman"/>
+          <w:rFonts w:ascii="Arial" w:eastAsia="Times New Roman" w:hAnsi="Arial" w:cs="Arial"/>
           <w:b/>
           <w:bCs/>
           <w:sz w:val="44"/>
@@ -120,7 +120,7 @@
       </w:pPr>
       <w:r>
         <w:rPr>
-          <w:rFonts w:ascii="Times New Roman" w:eastAsia="Times New Roman" w:hAnsi="Times New Roman" w:cs="Times New Roman"/>
+          <w:rFonts w:ascii="Arial" w:eastAsia="Times New Roman" w:hAnsi="Arial" w:cs="Arial"/>
           <w:b/>
           <w:bCs/>
           <w:sz w:val="44"/>
@@ -130,7 +130,7 @@
       </w:r>
       <w:r>
         <w:rPr>
-          <w:rFonts w:ascii="Times New Roman" w:hAnsi="Times New Roman" w:cs="Times New Roman"/>
+          <w:rFonts w:ascii="Arial" w:hAnsi="Arial" w:cs="Arial"/>
           <w:b/>
           <w:color w:val="222222"/>
           <w:sz w:val="44"/>
@@ -145,7 +145,7 @@
         <w:spacing w:before="100" w:beforeAutospacing="1" w:after="100" w:afterAutospacing="1" w:line="240" w:lineRule="auto"/>
         <w:outlineLvl w:val="2"/>
         <w:rPr>
-          <w:rFonts w:ascii="Times New Roman" w:eastAsia="Times New Roman" w:hAnsi="Times New Roman" w:cs="Times New Roman"/>
+          <w:rFonts w:ascii="Arial" w:eastAsia="Times New Roman" w:hAnsi="Arial" w:cs="Arial"/>
           <w:b/>
           <w:bCs/>
           <w:sz w:val="27"/>
@@ -154,7 +154,7 @@
       </w:pPr>
       <w:r>
         <w:rPr>
-          <w:rFonts w:ascii="Times New Roman" w:eastAsia="Times New Roman" w:hAnsi="Times New Roman" w:cs="Times New Roman"/>
+          <w:rFonts w:ascii="Arial" w:eastAsia="Times New Roman" w:hAnsi="Arial" w:cs="Arial"/>
           <w:b/>
           <w:bCs/>
           <w:sz w:val="27"/>
@@ -171,7 +171,7 @@
         </w:numPr>
         <w:spacing w:before="100" w:beforeAutospacing="1" w:after="100" w:afterAutospacing="1" w:line="240" w:lineRule="auto"/>
         <w:rPr>
-          <w:rFonts w:ascii="Times New Roman" w:eastAsia="Times New Roman" w:hAnsi="Times New Roman" w:cs="Times New Roman"/>
+          <w:rFonts w:ascii="Arial" w:eastAsia="Times New Roman" w:hAnsi="Arial" w:cs="Arial"/>
           <w:sz w:val="24"/>
           <w:szCs w:val="24"/>
         </w:rPr>
@@ -179,7 +179,7 @@
       <w:proofErr w:type="spellStart"/>
       <w:r>
         <w:rPr>
-          <w:rFonts w:ascii="Times New Roman" w:eastAsia="Times New Roman" w:hAnsi="Times New Roman" w:cs="Times New Roman"/>
+          <w:rFonts w:ascii="Arial" w:eastAsia="Times New Roman" w:hAnsi="Arial" w:cs="Arial"/>
           <w:b/>
           <w:bCs/>
           <w:sz w:val="24"/>
@@ -190,7 +190,7 @@
       <w:proofErr w:type="spellEnd"/>
       <w:r>
         <w:rPr>
-          <w:rFonts w:ascii="Times New Roman" w:eastAsia="Times New Roman" w:hAnsi="Times New Roman" w:cs="Times New Roman"/>
+          <w:rFonts w:ascii="Arial" w:eastAsia="Times New Roman" w:hAnsi="Arial" w:cs="Arial"/>
           <w:sz w:val="24"/>
           <w:szCs w:val="24"/>
         </w:rPr>
@@ -198,14 +198,14 @@
       </w:r>
       <w:r>
         <w:rPr>
-          <w:rFonts w:ascii="Courier New" w:eastAsia="Times New Roman" w:hAnsi="Courier New" w:cs="Courier New"/>
+          <w:rFonts w:ascii="Arial" w:eastAsia="Times New Roman" w:hAnsi="Arial" w:cs="Arial"/>
           <w:sz w:val="20"/>
         </w:rPr>
         <w:t>'Unknown'</w:t>
       </w:r>
       <w:r>
         <w:rPr>
-          <w:rFonts w:ascii="Times New Roman" w:eastAsia="Times New Roman" w:hAnsi="Times New Roman" w:cs="Times New Roman"/>
+          <w:rFonts w:ascii="Arial" w:eastAsia="Times New Roman" w:hAnsi="Arial" w:cs="Arial"/>
           <w:sz w:val="24"/>
           <w:szCs w:val="24"/>
         </w:rPr>
@@ -220,7 +220,7 @@
         </w:numPr>
         <w:spacing w:before="100" w:beforeAutospacing="1" w:after="100" w:afterAutospacing="1" w:line="240" w:lineRule="auto"/>
         <w:rPr>
-          <w:rFonts w:ascii="Times New Roman" w:eastAsia="Times New Roman" w:hAnsi="Times New Roman" w:cs="Times New Roman"/>
+          <w:rFonts w:ascii="Arial" w:eastAsia="Times New Roman" w:hAnsi="Arial" w:cs="Arial"/>
           <w:sz w:val="24"/>
           <w:szCs w:val="24"/>
         </w:rPr>
@@ -228,7 +228,7 @@
       <w:proofErr w:type="spellStart"/>
       <w:r>
         <w:rPr>
-          <w:rFonts w:ascii="Times New Roman" w:eastAsia="Times New Roman" w:hAnsi="Times New Roman" w:cs="Times New Roman"/>
+          <w:rFonts w:ascii="Arial" w:eastAsia="Times New Roman" w:hAnsi="Arial" w:cs="Arial"/>
           <w:b/>
           <w:bCs/>
           <w:sz w:val="24"/>
@@ -239,7 +239,7 @@
       <w:proofErr w:type="spellEnd"/>
       <w:r>
         <w:rPr>
-          <w:rFonts w:ascii="Times New Roman" w:eastAsia="Times New Roman" w:hAnsi="Times New Roman" w:cs="Times New Roman"/>
+          <w:rFonts w:ascii="Arial" w:eastAsia="Times New Roman" w:hAnsi="Arial" w:cs="Arial"/>
           <w:sz w:val="24"/>
           <w:szCs w:val="24"/>
         </w:rPr>
@@ -247,7 +247,7 @@
       </w:r>
       <w:r>
         <w:rPr>
-          <w:rFonts w:ascii="Times New Roman" w:eastAsia="Times New Roman" w:hAnsi="Times New Roman" w:cs="Times New Roman"/>
+          <w:rFonts w:ascii="Arial" w:eastAsia="Times New Roman" w:hAnsi="Arial" w:cs="Arial"/>
           <w:b/>
           <w:bCs/>
           <w:sz w:val="24"/>
@@ -257,7 +257,7 @@
       </w:r>
       <w:r>
         <w:rPr>
-          <w:rFonts w:ascii="Times New Roman" w:eastAsia="Times New Roman" w:hAnsi="Times New Roman" w:cs="Times New Roman"/>
+          <w:rFonts w:ascii="Arial" w:eastAsia="Times New Roman" w:hAnsi="Arial" w:cs="Arial"/>
           <w:sz w:val="24"/>
           <w:szCs w:val="24"/>
         </w:rPr>
@@ -269,7 +269,7 @@
         <w:spacing w:before="100" w:beforeAutospacing="1" w:after="100" w:afterAutospacing="1" w:line="240" w:lineRule="auto"/>
         <w:outlineLvl w:val="2"/>
         <w:rPr>
-          <w:rFonts w:ascii="Times New Roman" w:eastAsia="Times New Roman" w:hAnsi="Times New Roman" w:cs="Times New Roman"/>
+          <w:rFonts w:ascii="Arial" w:eastAsia="Times New Roman" w:hAnsi="Arial" w:cs="Arial"/>
           <w:b/>
           <w:bCs/>
           <w:sz w:val="27"/>
@@ -278,7 +278,7 @@
       </w:pPr>
       <w:r>
         <w:rPr>
-          <w:rFonts w:ascii="Times New Roman" w:eastAsia="Times New Roman" w:hAnsi="Times New Roman" w:cs="Times New Roman"/>
+          <w:rFonts w:ascii="Arial" w:eastAsia="Times New Roman" w:hAnsi="Arial" w:cs="Arial"/>
           <w:b/>
           <w:bCs/>
           <w:sz w:val="27"/>
@@ -295,14 +295,14 @@
         </w:numPr>
         <w:spacing w:before="100" w:beforeAutospacing="1" w:after="100" w:afterAutospacing="1" w:line="240" w:lineRule="auto"/>
         <w:rPr>
-          <w:rFonts w:ascii="Times New Roman" w:eastAsia="Times New Roman" w:hAnsi="Times New Roman" w:cs="Times New Roman"/>
-          <w:sz w:val="24"/>
-          <w:szCs w:val="24"/>
-        </w:rPr>
-      </w:pPr>
-      <w:r>
-        <w:rPr>
-          <w:rFonts w:ascii="Times New Roman" w:eastAsia="Times New Roman" w:hAnsi="Times New Roman" w:cs="Times New Roman"/>
+          <w:rFonts w:ascii="Arial" w:eastAsia="Times New Roman" w:hAnsi="Arial" w:cs="Arial"/>
+          <w:sz w:val="24"/>
+          <w:szCs w:val="24"/>
+        </w:rPr>
+      </w:pPr>
+      <w:r>
+        <w:rPr>
+          <w:rFonts w:ascii="Arial" w:eastAsia="Times New Roman" w:hAnsi="Arial" w:cs="Arial"/>
           <w:sz w:val="24"/>
           <w:szCs w:val="24"/>
         </w:rPr>
@@ -311,7 +311,7 @@
       <w:proofErr w:type="spellStart"/>
       <w:r>
         <w:rPr>
-          <w:rFonts w:ascii="Courier New" w:eastAsia="Times New Roman" w:hAnsi="Courier New" w:cs="Courier New"/>
+          <w:rFonts w:ascii="Arial" w:eastAsia="Times New Roman" w:hAnsi="Arial" w:cs="Arial"/>
           <w:sz w:val="20"/>
         </w:rPr>
         <w:t>InvoiceNo</w:t>
@@ -319,7 +319,7 @@
       <w:proofErr w:type="spellEnd"/>
       <w:r>
         <w:rPr>
-          <w:rFonts w:ascii="Times New Roman" w:eastAsia="Times New Roman" w:hAnsi="Times New Roman" w:cs="Times New Roman"/>
+          <w:rFonts w:ascii="Arial" w:eastAsia="Times New Roman" w:hAnsi="Arial" w:cs="Arial"/>
           <w:sz w:val="24"/>
           <w:szCs w:val="24"/>
         </w:rPr>
@@ -328,7 +328,7 @@
       <w:proofErr w:type="spellStart"/>
       <w:r>
         <w:rPr>
-          <w:rFonts w:ascii="Courier New" w:eastAsia="Times New Roman" w:hAnsi="Courier New" w:cs="Courier New"/>
+          <w:rFonts w:ascii="Arial" w:eastAsia="Times New Roman" w:hAnsi="Arial" w:cs="Arial"/>
           <w:sz w:val="20"/>
         </w:rPr>
         <w:t>StockCode</w:t>
@@ -336,7 +336,7 @@
       <w:proofErr w:type="spellEnd"/>
       <w:r>
         <w:rPr>
-          <w:rFonts w:ascii="Times New Roman" w:eastAsia="Times New Roman" w:hAnsi="Times New Roman" w:cs="Times New Roman"/>
+          <w:rFonts w:ascii="Arial" w:eastAsia="Times New Roman" w:hAnsi="Arial" w:cs="Arial"/>
           <w:sz w:val="24"/>
           <w:szCs w:val="24"/>
         </w:rPr>
@@ -348,7 +348,7 @@
         <w:spacing w:before="100" w:beforeAutospacing="1" w:after="100" w:afterAutospacing="1" w:line="240" w:lineRule="auto"/>
         <w:outlineLvl w:val="2"/>
         <w:rPr>
-          <w:rFonts w:ascii="Times New Roman" w:eastAsia="Times New Roman" w:hAnsi="Times New Roman" w:cs="Times New Roman"/>
+          <w:rFonts w:ascii="Arial" w:eastAsia="Times New Roman" w:hAnsi="Arial" w:cs="Arial"/>
           <w:b/>
           <w:bCs/>
           <w:sz w:val="27"/>
@@ -357,7 +357,7 @@
       </w:pPr>
       <w:r>
         <w:rPr>
-          <w:rFonts w:ascii="Times New Roman" w:eastAsia="Times New Roman" w:hAnsi="Times New Roman" w:cs="Times New Roman"/>
+          <w:rFonts w:ascii="Arial" w:eastAsia="Times New Roman" w:hAnsi="Arial" w:cs="Arial"/>
           <w:b/>
           <w:bCs/>
           <w:sz w:val="27"/>
@@ -374,14 +374,14 @@
         </w:numPr>
         <w:spacing w:before="100" w:beforeAutospacing="1" w:after="100" w:afterAutospacing="1" w:line="240" w:lineRule="auto"/>
         <w:rPr>
-          <w:rFonts w:ascii="Times New Roman" w:eastAsia="Times New Roman" w:hAnsi="Times New Roman" w:cs="Times New Roman"/>
-          <w:sz w:val="24"/>
-          <w:szCs w:val="24"/>
-        </w:rPr>
-      </w:pPr>
-      <w:r>
-        <w:rPr>
-          <w:rFonts w:ascii="Times New Roman" w:eastAsia="Times New Roman" w:hAnsi="Times New Roman" w:cs="Times New Roman"/>
+          <w:rFonts w:ascii="Arial" w:eastAsia="Times New Roman" w:hAnsi="Arial" w:cs="Arial"/>
+          <w:sz w:val="24"/>
+          <w:szCs w:val="24"/>
+        </w:rPr>
+      </w:pPr>
+      <w:r>
+        <w:rPr>
+          <w:rFonts w:ascii="Arial" w:eastAsia="Times New Roman" w:hAnsi="Arial" w:cs="Arial"/>
           <w:sz w:val="24"/>
           <w:szCs w:val="24"/>
         </w:rPr>
@@ -390,7 +390,7 @@
       <w:proofErr w:type="spellStart"/>
       <w:r>
         <w:rPr>
-          <w:rFonts w:ascii="Times New Roman" w:eastAsia="Times New Roman" w:hAnsi="Times New Roman" w:cs="Times New Roman"/>
+          <w:rFonts w:ascii="Arial" w:eastAsia="Times New Roman" w:hAnsi="Arial" w:cs="Arial"/>
           <w:b/>
           <w:bCs/>
           <w:sz w:val="24"/>
@@ -401,7 +401,7 @@
       <w:proofErr w:type="spellEnd"/>
       <w:r>
         <w:rPr>
-          <w:rFonts w:ascii="Times New Roman" w:eastAsia="Times New Roman" w:hAnsi="Times New Roman" w:cs="Times New Roman"/>
+          <w:rFonts w:ascii="Arial" w:eastAsia="Times New Roman" w:hAnsi="Arial" w:cs="Arial"/>
           <w:sz w:val="24"/>
           <w:szCs w:val="24"/>
         </w:rPr>
@@ -409,7 +409,7 @@
       </w:r>
       <w:r>
         <w:rPr>
-          <w:rFonts w:ascii="Courier New" w:eastAsia="Times New Roman" w:hAnsi="Courier New" w:cs="Courier New"/>
+          <w:rFonts w:ascii="Arial" w:eastAsia="Times New Roman" w:hAnsi="Arial" w:cs="Arial"/>
           <w:sz w:val="20"/>
         </w:rPr>
         <w:t>'</w:t>
@@ -417,7 +417,7 @@
       <w:proofErr w:type="spellStart"/>
       <w:r>
         <w:rPr>
-          <w:rFonts w:ascii="Courier New" w:eastAsia="Times New Roman" w:hAnsi="Courier New" w:cs="Courier New"/>
+          <w:rFonts w:ascii="Arial" w:eastAsia="Times New Roman" w:hAnsi="Arial" w:cs="Arial"/>
           <w:sz w:val="20"/>
         </w:rPr>
         <w:t>paypall</w:t>
@@ -425,14 +425,14 @@
       <w:proofErr w:type="spellEnd"/>
       <w:r>
         <w:rPr>
-          <w:rFonts w:ascii="Courier New" w:eastAsia="Times New Roman" w:hAnsi="Courier New" w:cs="Courier New"/>
+          <w:rFonts w:ascii="Arial" w:eastAsia="Times New Roman" w:hAnsi="Arial" w:cs="Arial"/>
           <w:sz w:val="20"/>
         </w:rPr>
         <w:t>'</w:t>
       </w:r>
       <w:r>
         <w:rPr>
-          <w:rFonts w:ascii="Times New Roman" w:eastAsia="Times New Roman" w:hAnsi="Times New Roman" w:cs="Times New Roman"/>
+          <w:rFonts w:ascii="Arial" w:eastAsia="Times New Roman" w:hAnsi="Arial" w:cs="Arial"/>
           <w:sz w:val="24"/>
           <w:szCs w:val="24"/>
         </w:rPr>
@@ -440,7 +440,7 @@
       </w:r>
       <w:r>
         <w:rPr>
-          <w:rFonts w:ascii="Courier New" w:eastAsia="Times New Roman" w:hAnsi="Courier New" w:cs="Courier New"/>
+          <w:rFonts w:ascii="Arial" w:eastAsia="Times New Roman" w:hAnsi="Arial" w:cs="Arial"/>
           <w:sz w:val="20"/>
         </w:rPr>
         <w:t>'</w:t>
@@ -448,7 +448,7 @@
       <w:proofErr w:type="spellStart"/>
       <w:r>
         <w:rPr>
-          <w:rFonts w:ascii="Courier New" w:eastAsia="Times New Roman" w:hAnsi="Courier New" w:cs="Courier New"/>
+          <w:rFonts w:ascii="Arial" w:eastAsia="Times New Roman" w:hAnsi="Arial" w:cs="Arial"/>
           <w:sz w:val="20"/>
         </w:rPr>
         <w:t>paypal</w:t>
@@ -456,14 +456,14 @@
       <w:proofErr w:type="spellEnd"/>
       <w:r>
         <w:rPr>
-          <w:rFonts w:ascii="Courier New" w:eastAsia="Times New Roman" w:hAnsi="Courier New" w:cs="Courier New"/>
+          <w:rFonts w:ascii="Arial" w:eastAsia="Times New Roman" w:hAnsi="Arial" w:cs="Arial"/>
           <w:sz w:val="20"/>
         </w:rPr>
         <w:t>'</w:t>
       </w:r>
       <w:r>
         <w:rPr>
-          <w:rFonts w:ascii="Times New Roman" w:eastAsia="Times New Roman" w:hAnsi="Times New Roman" w:cs="Times New Roman"/>
+          <w:rFonts w:ascii="Arial" w:eastAsia="Times New Roman" w:hAnsi="Arial" w:cs="Arial"/>
           <w:sz w:val="24"/>
           <w:szCs w:val="24"/>
         </w:rPr>
@@ -478,14 +478,14 @@
         </w:numPr>
         <w:spacing w:before="100" w:beforeAutospacing="1" w:after="100" w:afterAutospacing="1" w:line="240" w:lineRule="auto"/>
         <w:rPr>
-          <w:rFonts w:ascii="Times New Roman" w:eastAsia="Times New Roman" w:hAnsi="Times New Roman" w:cs="Times New Roman"/>
-          <w:sz w:val="24"/>
-          <w:szCs w:val="24"/>
-        </w:rPr>
-      </w:pPr>
-      <w:r>
-        <w:rPr>
-          <w:rFonts w:ascii="Times New Roman" w:eastAsia="Times New Roman" w:hAnsi="Times New Roman" w:cs="Times New Roman"/>
+          <w:rFonts w:ascii="Arial" w:eastAsia="Times New Roman" w:hAnsi="Arial" w:cs="Arial"/>
+          <w:sz w:val="24"/>
+          <w:szCs w:val="24"/>
+        </w:rPr>
+      </w:pPr>
+      <w:r>
+        <w:rPr>
+          <w:rFonts w:ascii="Arial" w:eastAsia="Times New Roman" w:hAnsi="Arial" w:cs="Arial"/>
           <w:sz w:val="24"/>
           <w:szCs w:val="24"/>
         </w:rPr>
@@ -494,7 +494,7 @@
       <w:proofErr w:type="spellStart"/>
       <w:r>
         <w:rPr>
-          <w:rFonts w:ascii="Times New Roman" w:eastAsia="Times New Roman" w:hAnsi="Times New Roman" w:cs="Times New Roman"/>
+          <w:rFonts w:ascii="Arial" w:eastAsia="Times New Roman" w:hAnsi="Arial" w:cs="Arial"/>
           <w:b/>
           <w:bCs/>
           <w:sz w:val="24"/>
@@ -505,7 +505,7 @@
       <w:proofErr w:type="spellEnd"/>
       <w:r>
         <w:rPr>
-          <w:rFonts w:ascii="Times New Roman" w:eastAsia="Times New Roman" w:hAnsi="Times New Roman" w:cs="Times New Roman"/>
+          <w:rFonts w:ascii="Arial" w:eastAsia="Times New Roman" w:hAnsi="Arial" w:cs="Arial"/>
           <w:sz w:val="24"/>
           <w:szCs w:val="24"/>
         </w:rPr>
@@ -513,14 +513,14 @@
       </w:r>
       <w:r>
         <w:rPr>
-          <w:rFonts w:ascii="Courier New" w:eastAsia="Times New Roman" w:hAnsi="Courier New" w:cs="Courier New"/>
+          <w:rFonts w:ascii="Arial" w:eastAsia="Times New Roman" w:hAnsi="Arial" w:cs="Arial"/>
           <w:sz w:val="20"/>
         </w:rPr>
         <w:t>Not Returned</w:t>
       </w:r>
       <w:r>
         <w:rPr>
-          <w:rFonts w:ascii="Times New Roman" w:eastAsia="Times New Roman" w:hAnsi="Times New Roman" w:cs="Times New Roman"/>
+          <w:rFonts w:ascii="Arial" w:eastAsia="Times New Roman" w:hAnsi="Arial" w:cs="Arial"/>
           <w:sz w:val="24"/>
           <w:szCs w:val="24"/>
         </w:rPr>
@@ -528,14 +528,14 @@
       </w:r>
       <w:r>
         <w:rPr>
-          <w:rFonts w:ascii="Courier New" w:eastAsia="Times New Roman" w:hAnsi="Courier New" w:cs="Courier New"/>
+          <w:rFonts w:ascii="Arial" w:eastAsia="Times New Roman" w:hAnsi="Arial" w:cs="Arial"/>
           <w:sz w:val="20"/>
         </w:rPr>
         <w:t>Returned</w:t>
       </w:r>
       <w:r>
         <w:rPr>
-          <w:rFonts w:ascii="Times New Roman" w:eastAsia="Times New Roman" w:hAnsi="Times New Roman" w:cs="Times New Roman"/>
+          <w:rFonts w:ascii="Arial" w:eastAsia="Times New Roman" w:hAnsi="Arial" w:cs="Arial"/>
           <w:sz w:val="24"/>
           <w:szCs w:val="24"/>
         </w:rPr>
@@ -547,7 +547,7 @@
         <w:spacing w:before="100" w:beforeAutospacing="1" w:after="100" w:afterAutospacing="1" w:line="240" w:lineRule="auto"/>
         <w:outlineLvl w:val="2"/>
         <w:rPr>
-          <w:rFonts w:ascii="Times New Roman" w:eastAsia="Times New Roman" w:hAnsi="Times New Roman" w:cs="Times New Roman"/>
+          <w:rFonts w:ascii="Arial" w:eastAsia="Times New Roman" w:hAnsi="Arial" w:cs="Arial"/>
           <w:b/>
           <w:bCs/>
           <w:sz w:val="27"/>
@@ -556,7 +556,7 @@
       </w:pPr>
       <w:r>
         <w:rPr>
-          <w:rFonts w:ascii="Times New Roman" w:eastAsia="Times New Roman" w:hAnsi="Times New Roman" w:cs="Times New Roman"/>
+          <w:rFonts w:ascii="Arial" w:eastAsia="Times New Roman" w:hAnsi="Arial" w:cs="Arial"/>
           <w:b/>
           <w:bCs/>
           <w:sz w:val="27"/>
@@ -573,21 +573,21 @@
         </w:numPr>
         <w:spacing w:before="100" w:beforeAutospacing="1" w:after="100" w:afterAutospacing="1" w:line="240" w:lineRule="auto"/>
         <w:rPr>
-          <w:rFonts w:ascii="Times New Roman" w:eastAsia="Times New Roman" w:hAnsi="Times New Roman" w:cs="Times New Roman"/>
-          <w:sz w:val="24"/>
-          <w:szCs w:val="24"/>
-        </w:rPr>
-      </w:pPr>
-      <w:r>
-        <w:rPr>
-          <w:rFonts w:ascii="Courier New" w:eastAsia="Times New Roman" w:hAnsi="Courier New" w:cs="Courier New"/>
+          <w:rFonts w:ascii="Arial" w:eastAsia="Times New Roman" w:hAnsi="Arial" w:cs="Arial"/>
+          <w:sz w:val="24"/>
+          <w:szCs w:val="24"/>
+        </w:rPr>
+      </w:pPr>
+      <w:r>
+        <w:rPr>
+          <w:rFonts w:ascii="Arial" w:eastAsia="Times New Roman" w:hAnsi="Arial" w:cs="Arial"/>
           <w:sz w:val="20"/>
         </w:rPr>
         <w:t>Revenue</w:t>
       </w:r>
       <w:r>
         <w:rPr>
-          <w:rFonts w:ascii="Times New Roman" w:eastAsia="Times New Roman" w:hAnsi="Times New Roman" w:cs="Times New Roman"/>
+          <w:rFonts w:ascii="Arial" w:eastAsia="Times New Roman" w:hAnsi="Arial" w:cs="Arial"/>
           <w:sz w:val="24"/>
           <w:szCs w:val="24"/>
         </w:rPr>
@@ -595,14 +595,14 @@
       </w:r>
       <w:r>
         <w:rPr>
-          <w:rFonts w:ascii="Courier New" w:eastAsia="Times New Roman" w:hAnsi="Courier New" w:cs="Courier New"/>
+          <w:rFonts w:ascii="Arial" w:eastAsia="Times New Roman" w:hAnsi="Arial" w:cs="Arial"/>
           <w:sz w:val="20"/>
         </w:rPr>
         <w:t>Quantity</w:t>
       </w:r>
       <w:r>
         <w:rPr>
-          <w:rFonts w:ascii="Times New Roman" w:eastAsia="Times New Roman" w:hAnsi="Times New Roman" w:cs="Times New Roman"/>
+          <w:rFonts w:ascii="Arial" w:eastAsia="Times New Roman" w:hAnsi="Arial" w:cs="Arial"/>
           <w:sz w:val="24"/>
           <w:szCs w:val="24"/>
         </w:rPr>
@@ -611,7 +611,7 @@
       <w:proofErr w:type="spellStart"/>
       <w:r>
         <w:rPr>
-          <w:rFonts w:ascii="Courier New" w:eastAsia="Times New Roman" w:hAnsi="Courier New" w:cs="Courier New"/>
+          <w:rFonts w:ascii="Arial" w:eastAsia="Times New Roman" w:hAnsi="Arial" w:cs="Arial"/>
           <w:sz w:val="20"/>
         </w:rPr>
         <w:t>UnitPrice</w:t>
@@ -626,21 +626,21 @@
         </w:numPr>
         <w:spacing w:before="100" w:beforeAutospacing="1" w:after="100" w:afterAutospacing="1" w:line="240" w:lineRule="auto"/>
         <w:rPr>
-          <w:rFonts w:ascii="Times New Roman" w:eastAsia="Times New Roman" w:hAnsi="Times New Roman" w:cs="Times New Roman"/>
-          <w:sz w:val="24"/>
-          <w:szCs w:val="24"/>
-        </w:rPr>
-      </w:pPr>
-      <w:r>
-        <w:rPr>
-          <w:rFonts w:ascii="Courier New" w:eastAsia="Times New Roman" w:hAnsi="Courier New" w:cs="Courier New"/>
+          <w:rFonts w:ascii="Arial" w:eastAsia="Times New Roman" w:hAnsi="Arial" w:cs="Arial"/>
+          <w:sz w:val="24"/>
+          <w:szCs w:val="24"/>
+        </w:rPr>
+      </w:pPr>
+      <w:r>
+        <w:rPr>
+          <w:rFonts w:ascii="Arial" w:eastAsia="Times New Roman" w:hAnsi="Arial" w:cs="Arial"/>
           <w:sz w:val="20"/>
         </w:rPr>
         <w:t>Net Revenue</w:t>
       </w:r>
       <w:r>
         <w:rPr>
-          <w:rFonts w:ascii="Times New Roman" w:eastAsia="Times New Roman" w:hAnsi="Times New Roman" w:cs="Times New Roman"/>
+          <w:rFonts w:ascii="Arial" w:eastAsia="Times New Roman" w:hAnsi="Arial" w:cs="Arial"/>
           <w:sz w:val="24"/>
           <w:szCs w:val="24"/>
         </w:rPr>
@@ -648,14 +648,14 @@
       </w:r>
       <w:r>
         <w:rPr>
-          <w:rFonts w:ascii="Courier New" w:eastAsia="Times New Roman" w:hAnsi="Courier New" w:cs="Courier New"/>
+          <w:rFonts w:ascii="Arial" w:eastAsia="Times New Roman" w:hAnsi="Arial" w:cs="Arial"/>
           <w:sz w:val="20"/>
         </w:rPr>
         <w:t>Revenue</w:t>
       </w:r>
       <w:r>
         <w:rPr>
-          <w:rFonts w:ascii="Times New Roman" w:eastAsia="Times New Roman" w:hAnsi="Times New Roman" w:cs="Times New Roman"/>
+          <w:rFonts w:ascii="Arial" w:eastAsia="Times New Roman" w:hAnsi="Arial" w:cs="Arial"/>
           <w:sz w:val="24"/>
           <w:szCs w:val="24"/>
         </w:rPr>
@@ -663,14 +663,14 @@
       </w:r>
       <w:r>
         <w:rPr>
-          <w:rFonts w:ascii="Courier New" w:eastAsia="Times New Roman" w:hAnsi="Courier New" w:cs="Courier New"/>
+          <w:rFonts w:ascii="Arial" w:eastAsia="Times New Roman" w:hAnsi="Arial" w:cs="Arial"/>
           <w:sz w:val="20"/>
         </w:rPr>
         <w:t>Discount</w:t>
       </w:r>
       <w:r>
         <w:rPr>
-          <w:rFonts w:ascii="Times New Roman" w:eastAsia="Times New Roman" w:hAnsi="Times New Roman" w:cs="Times New Roman"/>
+          <w:rFonts w:ascii="Arial" w:eastAsia="Times New Roman" w:hAnsi="Arial" w:cs="Arial"/>
           <w:sz w:val="24"/>
           <w:szCs w:val="24"/>
         </w:rPr>
@@ -682,7 +682,7 @@
         <w:spacing w:before="100" w:beforeAutospacing="1" w:after="100" w:afterAutospacing="1" w:line="240" w:lineRule="auto"/>
         <w:outlineLvl w:val="2"/>
         <w:rPr>
-          <w:rFonts w:ascii="Times New Roman" w:eastAsia="Times New Roman" w:hAnsi="Times New Roman" w:cs="Times New Roman"/>
+          <w:rFonts w:ascii="Arial" w:eastAsia="Times New Roman" w:hAnsi="Arial" w:cs="Arial"/>
           <w:b/>
           <w:bCs/>
           <w:sz w:val="27"/>
@@ -691,7 +691,7 @@
       </w:pPr>
       <w:r>
         <w:rPr>
-          <w:rFonts w:ascii="Times New Roman" w:eastAsia="Times New Roman" w:hAnsi="Times New Roman" w:cs="Times New Roman"/>
+          <w:rFonts w:ascii="Arial" w:eastAsia="Times New Roman" w:hAnsi="Arial" w:cs="Arial"/>
           <w:b/>
           <w:bCs/>
           <w:sz w:val="27"/>
@@ -708,14 +708,14 @@
         </w:numPr>
         <w:spacing w:before="100" w:beforeAutospacing="1" w:after="100" w:afterAutospacing="1" w:line="240" w:lineRule="auto"/>
         <w:rPr>
-          <w:rFonts w:ascii="Times New Roman" w:eastAsia="Times New Roman" w:hAnsi="Times New Roman" w:cs="Times New Roman"/>
-          <w:sz w:val="24"/>
-          <w:szCs w:val="24"/>
-        </w:rPr>
-      </w:pPr>
-      <w:r>
-        <w:rPr>
-          <w:rFonts w:ascii="Times New Roman" w:eastAsia="Times New Roman" w:hAnsi="Times New Roman" w:cs="Times New Roman"/>
+          <w:rFonts w:ascii="Arial" w:eastAsia="Times New Roman" w:hAnsi="Arial" w:cs="Arial"/>
+          <w:sz w:val="24"/>
+          <w:szCs w:val="24"/>
+        </w:rPr>
+      </w:pPr>
+      <w:r>
+        <w:rPr>
+          <w:rFonts w:ascii="Arial" w:eastAsia="Times New Roman" w:hAnsi="Arial" w:cs="Arial"/>
           <w:sz w:val="24"/>
           <w:szCs w:val="24"/>
         </w:rPr>
@@ -730,21 +730,21 @@
         </w:numPr>
         <w:spacing w:before="100" w:beforeAutospacing="1" w:after="100" w:afterAutospacing="1" w:line="240" w:lineRule="auto"/>
         <w:rPr>
-          <w:rFonts w:ascii="Times New Roman" w:eastAsia="Times New Roman" w:hAnsi="Times New Roman" w:cs="Times New Roman"/>
-          <w:sz w:val="24"/>
-          <w:szCs w:val="24"/>
-        </w:rPr>
-      </w:pPr>
-      <w:r>
-        <w:rPr>
-          <w:rFonts w:ascii="Courier New" w:eastAsia="Times New Roman" w:hAnsi="Courier New" w:cs="Courier New"/>
+          <w:rFonts w:ascii="Arial" w:eastAsia="Times New Roman" w:hAnsi="Arial" w:cs="Arial"/>
+          <w:sz w:val="24"/>
+          <w:szCs w:val="24"/>
+        </w:rPr>
+      </w:pPr>
+      <w:r>
+        <w:rPr>
+          <w:rFonts w:ascii="Arial" w:eastAsia="Times New Roman" w:hAnsi="Arial" w:cs="Arial"/>
           <w:sz w:val="20"/>
         </w:rPr>
         <w:t>Quantity</w:t>
       </w:r>
       <w:r>
         <w:rPr>
-          <w:rFonts w:ascii="Times New Roman" w:eastAsia="Times New Roman" w:hAnsi="Times New Roman" w:cs="Times New Roman"/>
+          <w:rFonts w:ascii="Arial" w:eastAsia="Times New Roman" w:hAnsi="Arial" w:cs="Arial"/>
           <w:sz w:val="24"/>
           <w:szCs w:val="24"/>
         </w:rPr>
@@ -759,7 +759,7 @@
         </w:numPr>
         <w:spacing w:before="100" w:beforeAutospacing="1" w:after="100" w:afterAutospacing="1" w:line="240" w:lineRule="auto"/>
         <w:rPr>
-          <w:rFonts w:ascii="Times New Roman" w:eastAsia="Times New Roman" w:hAnsi="Times New Roman" w:cs="Times New Roman"/>
+          <w:rFonts w:ascii="Arial" w:eastAsia="Times New Roman" w:hAnsi="Arial" w:cs="Arial"/>
           <w:sz w:val="24"/>
           <w:szCs w:val="24"/>
         </w:rPr>
@@ -767,7 +767,7 @@
       <w:proofErr w:type="spellStart"/>
       <w:r>
         <w:rPr>
-          <w:rFonts w:ascii="Courier New" w:eastAsia="Times New Roman" w:hAnsi="Courier New" w:cs="Courier New"/>
+          <w:rFonts w:ascii="Arial" w:eastAsia="Times New Roman" w:hAnsi="Arial" w:cs="Arial"/>
           <w:sz w:val="20"/>
         </w:rPr>
         <w:t>UnitPrice</w:t>
@@ -775,7 +775,7 @@
       <w:proofErr w:type="spellEnd"/>
       <w:r>
         <w:rPr>
-          <w:rFonts w:ascii="Times New Roman" w:eastAsia="Times New Roman" w:hAnsi="Times New Roman" w:cs="Times New Roman"/>
+          <w:rFonts w:ascii="Arial" w:eastAsia="Times New Roman" w:hAnsi="Arial" w:cs="Arial"/>
           <w:sz w:val="24"/>
           <w:szCs w:val="24"/>
         </w:rPr>
@@ -787,7 +787,7 @@
         <w:spacing w:before="100" w:beforeAutospacing="1" w:after="100" w:afterAutospacing="1" w:line="240" w:lineRule="auto"/>
         <w:outlineLvl w:val="1"/>
         <w:rPr>
-          <w:rFonts w:ascii="Times New Roman" w:eastAsia="Times New Roman" w:hAnsi="Times New Roman" w:cs="Times New Roman"/>
+          <w:rFonts w:ascii="Arial" w:eastAsia="Times New Roman" w:hAnsi="Arial" w:cs="Arial"/>
           <w:b/>
           <w:bCs/>
           <w:sz w:val="44"/>
@@ -800,27 +800,40 @@
         <w:spacing w:before="100" w:beforeAutospacing="1" w:after="100" w:afterAutospacing="1" w:line="240" w:lineRule="auto"/>
         <w:outlineLvl w:val="1"/>
         <w:rPr>
-          <w:rFonts w:ascii="Times New Roman" w:eastAsia="Times New Roman" w:hAnsi="Times New Roman" w:cs="Times New Roman"/>
+          <w:rFonts w:ascii="Arial" w:eastAsia="Times New Roman" w:hAnsi="Arial" w:cs="Arial"/>
           <w:b/>
           <w:bCs/>
           <w:sz w:val="44"/>
           <w:szCs w:val="44"/>
         </w:rPr>
       </w:pPr>
-      <w:r>
-        <w:rPr>
-          <w:rFonts w:ascii="Times New Roman" w:eastAsia="Times New Roman" w:hAnsi="Times New Roman" w:cs="Times New Roman"/>
+    </w:p>
+    <w:p>
+      <w:pPr>
+        <w:spacing w:before="100" w:beforeAutospacing="1" w:after="100" w:afterAutospacing="1" w:line="240" w:lineRule="auto"/>
+        <w:outlineLvl w:val="1"/>
+        <w:rPr>
+          <w:rFonts w:ascii="Arial" w:eastAsia="Times New Roman" w:hAnsi="Arial" w:cs="Arial"/>
           <w:b/>
           <w:bCs/>
           <w:sz w:val="44"/>
           <w:szCs w:val="44"/>
         </w:rPr>
+      </w:pPr>
+      <w:r>
+        <w:rPr>
+          <w:rFonts w:ascii="Arial" w:eastAsia="Times New Roman" w:hAnsi="Arial" w:cs="Arial"/>
+          <w:b/>
+          <w:bCs/>
+          <w:sz w:val="44"/>
+          <w:szCs w:val="44"/>
+        </w:rPr>
         <w:lastRenderedPageBreak/>
         <w:t xml:space="preserve">2. </w:t>
       </w:r>
       <w:r>
         <w:rPr>
-          <w:rFonts w:ascii="Times New Roman" w:hAnsi="Times New Roman" w:cs="Times New Roman"/>
+          <w:rFonts w:ascii="Arial" w:hAnsi="Arial" w:cs="Arial"/>
           <w:b/>
           <w:color w:val="222222"/>
           <w:sz w:val="44"/>
@@ -835,7 +848,7 @@
         <w:spacing w:before="100" w:beforeAutospacing="1" w:after="100" w:afterAutospacing="1" w:line="240" w:lineRule="auto"/>
         <w:outlineLvl w:val="2"/>
         <w:rPr>
-          <w:rFonts w:ascii="Times New Roman" w:eastAsia="Times New Roman" w:hAnsi="Times New Roman" w:cs="Times New Roman"/>
+          <w:rFonts w:ascii="Arial" w:eastAsia="Times New Roman" w:hAnsi="Arial" w:cs="Arial"/>
           <w:b/>
           <w:bCs/>
           <w:sz w:val="27"/>
@@ -844,7 +857,7 @@
       </w:pPr>
       <w:r>
         <w:rPr>
-          <w:rFonts w:ascii="Times New Roman" w:eastAsia="Times New Roman" w:hAnsi="Times New Roman" w:cs="Times New Roman"/>
+          <w:rFonts w:ascii="Arial" w:eastAsia="Times New Roman" w:hAnsi="Arial" w:cs="Arial"/>
           <w:b/>
           <w:bCs/>
           <w:sz w:val="27"/>
@@ -861,14 +874,14 @@
         </w:numPr>
         <w:spacing w:before="100" w:beforeAutospacing="1" w:after="100" w:afterAutospacing="1" w:line="240" w:lineRule="auto"/>
         <w:rPr>
-          <w:rFonts w:ascii="Times New Roman" w:eastAsia="Times New Roman" w:hAnsi="Times New Roman" w:cs="Times New Roman"/>
-          <w:sz w:val="24"/>
-          <w:szCs w:val="24"/>
-        </w:rPr>
-      </w:pPr>
-      <w:r>
-        <w:rPr>
-          <w:rFonts w:ascii="Times New Roman" w:eastAsia="Times New Roman" w:hAnsi="Times New Roman" w:cs="Times New Roman"/>
+          <w:rFonts w:ascii="Arial" w:eastAsia="Times New Roman" w:hAnsi="Arial" w:cs="Arial"/>
+          <w:sz w:val="24"/>
+          <w:szCs w:val="24"/>
+        </w:rPr>
+      </w:pPr>
+      <w:r>
+        <w:rPr>
+          <w:rFonts w:ascii="Arial" w:eastAsia="Times New Roman" w:hAnsi="Arial" w:cs="Arial"/>
           <w:b/>
           <w:bCs/>
           <w:sz w:val="24"/>
@@ -878,7 +891,7 @@
       </w:r>
       <w:r>
         <w:rPr>
-          <w:rFonts w:ascii="Times New Roman" w:eastAsia="Times New Roman" w:hAnsi="Times New Roman" w:cs="Times New Roman"/>
+          <w:rFonts w:ascii="Arial" w:eastAsia="Times New Roman" w:hAnsi="Arial" w:cs="Arial"/>
           <w:sz w:val="24"/>
           <w:szCs w:val="24"/>
         </w:rPr>
@@ -886,7 +899,7 @@
       </w:r>
       <w:r>
         <w:rPr>
-          <w:rFonts w:ascii="Times New Roman" w:eastAsia="Times New Roman" w:hAnsi="Times New Roman" w:cs="Times New Roman"/>
+          <w:rFonts w:ascii="Arial" w:eastAsia="Times New Roman" w:hAnsi="Arial" w:cs="Arial"/>
           <w:b/>
           <w:bCs/>
           <w:sz w:val="24"/>
@@ -896,7 +909,7 @@
       </w:r>
       <w:r>
         <w:rPr>
-          <w:rFonts w:ascii="Times New Roman" w:eastAsia="Times New Roman" w:hAnsi="Times New Roman" w:cs="Times New Roman"/>
+          <w:rFonts w:ascii="Arial" w:eastAsia="Times New Roman" w:hAnsi="Arial" w:cs="Arial"/>
           <w:sz w:val="24"/>
           <w:szCs w:val="24"/>
         </w:rPr>
@@ -904,7 +917,7 @@
       </w:r>
       <w:r>
         <w:rPr>
-          <w:rFonts w:ascii="Times New Roman" w:eastAsia="Times New Roman" w:hAnsi="Times New Roman" w:cs="Times New Roman"/>
+          <w:rFonts w:ascii="Arial" w:eastAsia="Times New Roman" w:hAnsi="Arial" w:cs="Arial"/>
           <w:b/>
           <w:bCs/>
           <w:sz w:val="24"/>
@@ -914,7 +927,7 @@
       </w:r>
       <w:r>
         <w:rPr>
-          <w:rFonts w:ascii="Times New Roman" w:eastAsia="Times New Roman" w:hAnsi="Times New Roman" w:cs="Times New Roman"/>
+          <w:rFonts w:ascii="Arial" w:eastAsia="Times New Roman" w:hAnsi="Arial" w:cs="Arial"/>
           <w:sz w:val="24"/>
           <w:szCs w:val="24"/>
         </w:rPr>
@@ -929,14 +942,14 @@
         </w:numPr>
         <w:spacing w:before="100" w:beforeAutospacing="1" w:after="100" w:afterAutospacing="1" w:line="240" w:lineRule="auto"/>
         <w:rPr>
-          <w:rFonts w:ascii="Times New Roman" w:eastAsia="Times New Roman" w:hAnsi="Times New Roman" w:cs="Times New Roman"/>
-          <w:sz w:val="24"/>
-          <w:szCs w:val="24"/>
-        </w:rPr>
-      </w:pPr>
-      <w:r>
-        <w:rPr>
-          <w:rFonts w:ascii="Times New Roman" w:eastAsia="Times New Roman" w:hAnsi="Times New Roman" w:cs="Times New Roman"/>
+          <w:rFonts w:ascii="Arial" w:eastAsia="Times New Roman" w:hAnsi="Arial" w:cs="Arial"/>
+          <w:sz w:val="24"/>
+          <w:szCs w:val="24"/>
+        </w:rPr>
+      </w:pPr>
+      <w:r>
+        <w:rPr>
+          <w:rFonts w:ascii="Arial" w:eastAsia="Times New Roman" w:hAnsi="Arial" w:cs="Arial"/>
           <w:b/>
           <w:bCs/>
           <w:sz w:val="24"/>
@@ -946,7 +959,7 @@
       </w:r>
       <w:r>
         <w:rPr>
-          <w:rFonts w:ascii="Times New Roman" w:eastAsia="Times New Roman" w:hAnsi="Times New Roman" w:cs="Times New Roman"/>
+          <w:rFonts w:ascii="Arial" w:eastAsia="Times New Roman" w:hAnsi="Arial" w:cs="Arial"/>
           <w:sz w:val="24"/>
           <w:szCs w:val="24"/>
         </w:rPr>
@@ -958,7 +971,7 @@
         <w:spacing w:before="100" w:beforeAutospacing="1" w:after="100" w:afterAutospacing="1" w:line="240" w:lineRule="auto"/>
         <w:outlineLvl w:val="2"/>
         <w:rPr>
-          <w:rFonts w:ascii="Times New Roman" w:eastAsia="Times New Roman" w:hAnsi="Times New Roman" w:cs="Times New Roman"/>
+          <w:rFonts w:ascii="Arial" w:eastAsia="Times New Roman" w:hAnsi="Arial" w:cs="Arial"/>
           <w:b/>
           <w:bCs/>
           <w:sz w:val="27"/>
@@ -967,7 +980,7 @@
       </w:pPr>
       <w:r>
         <w:rPr>
-          <w:rFonts w:ascii="Times New Roman" w:eastAsia="Times New Roman" w:hAnsi="Times New Roman" w:cs="Times New Roman"/>
+          <w:rFonts w:ascii="Arial" w:eastAsia="Times New Roman" w:hAnsi="Arial" w:cs="Arial"/>
           <w:b/>
           <w:bCs/>
           <w:sz w:val="27"/>
@@ -989,8 +1002,8 @@
         <w:tblLook w:val="04A0"/>
       </w:tblPr>
       <w:tblGrid>
-        <w:gridCol w:w="1049"/>
-        <w:gridCol w:w="1982"/>
+        <w:gridCol w:w="1116"/>
+        <w:gridCol w:w="2169"/>
       </w:tblGrid>
       <w:tr>
         <w:trPr>
@@ -1008,7 +1021,7 @@
               <w:spacing w:after="0" w:line="240" w:lineRule="auto"/>
               <w:jc w:val="center"/>
               <w:rPr>
-                <w:rFonts w:ascii="Times New Roman" w:eastAsia="Times New Roman" w:hAnsi="Times New Roman" w:cs="Times New Roman"/>
+                <w:rFonts w:ascii="Arial" w:eastAsia="Times New Roman" w:hAnsi="Arial" w:cs="Arial"/>
                 <w:b/>
                 <w:bCs/>
                 <w:sz w:val="24"/>
@@ -1017,7 +1030,7 @@
             </w:pPr>
             <w:r>
               <w:rPr>
-                <w:rFonts w:ascii="Times New Roman" w:eastAsia="Times New Roman" w:hAnsi="Times New Roman" w:cs="Times New Roman"/>
+                <w:rFonts w:ascii="Arial" w:eastAsia="Times New Roman" w:hAnsi="Arial" w:cs="Arial"/>
                 <w:b/>
                 <w:bCs/>
                 <w:sz w:val="24"/>
@@ -1038,7 +1051,7 @@
               <w:spacing w:after="0" w:line="240" w:lineRule="auto"/>
               <w:jc w:val="center"/>
               <w:rPr>
-                <w:rFonts w:ascii="Times New Roman" w:eastAsia="Times New Roman" w:hAnsi="Times New Roman" w:cs="Times New Roman"/>
+                <w:rFonts w:ascii="Arial" w:eastAsia="Times New Roman" w:hAnsi="Arial" w:cs="Arial"/>
                 <w:b/>
                 <w:bCs/>
                 <w:sz w:val="24"/>
@@ -1047,7 +1060,7 @@
             </w:pPr>
             <w:r>
               <w:rPr>
-                <w:rFonts w:ascii="Times New Roman" w:eastAsia="Times New Roman" w:hAnsi="Times New Roman" w:cs="Times New Roman"/>
+                <w:rFonts w:ascii="Arial" w:eastAsia="Times New Roman" w:hAnsi="Arial" w:cs="Arial"/>
                 <w:b/>
                 <w:bCs/>
                 <w:sz w:val="24"/>
@@ -1072,14 +1085,14 @@
             <w:pPr>
               <w:spacing w:after="0" w:line="240" w:lineRule="auto"/>
               <w:rPr>
-                <w:rFonts w:ascii="Times New Roman" w:eastAsia="Times New Roman" w:hAnsi="Times New Roman" w:cs="Times New Roman"/>
+                <w:rFonts w:ascii="Arial" w:eastAsia="Times New Roman" w:hAnsi="Arial" w:cs="Arial"/>
                 <w:sz w:val="24"/>
                 <w:szCs w:val="24"/>
               </w:rPr>
             </w:pPr>
             <w:r>
               <w:rPr>
-                <w:rFonts w:ascii="Times New Roman" w:eastAsia="Times New Roman" w:hAnsi="Times New Roman" w:cs="Times New Roman"/>
+                <w:rFonts w:ascii="Arial" w:eastAsia="Times New Roman" w:hAnsi="Arial" w:cs="Arial"/>
                 <w:b/>
                 <w:bCs/>
                 <w:sz w:val="24"/>
@@ -1099,14 +1112,14 @@
             <w:pPr>
               <w:spacing w:after="0" w:line="240" w:lineRule="auto"/>
               <w:rPr>
-                <w:rFonts w:ascii="Times New Roman" w:eastAsia="Times New Roman" w:hAnsi="Times New Roman" w:cs="Times New Roman"/>
+                <w:rFonts w:ascii="Arial" w:eastAsia="Times New Roman" w:hAnsi="Arial" w:cs="Arial"/>
                 <w:sz w:val="24"/>
                 <w:szCs w:val="24"/>
               </w:rPr>
             </w:pPr>
             <w:r>
               <w:rPr>
-                <w:rFonts w:ascii="Times New Roman" w:eastAsia="Times New Roman" w:hAnsi="Times New Roman" w:cs="Times New Roman"/>
+                <w:rFonts w:ascii="Arial" w:eastAsia="Times New Roman" w:hAnsi="Arial" w:cs="Arial"/>
                 <w:sz w:val="24"/>
                 <w:szCs w:val="24"/>
               </w:rPr>
@@ -1129,14 +1142,14 @@
             <w:pPr>
               <w:spacing w:after="0" w:line="240" w:lineRule="auto"/>
               <w:rPr>
-                <w:rFonts w:ascii="Times New Roman" w:eastAsia="Times New Roman" w:hAnsi="Times New Roman" w:cs="Times New Roman"/>
+                <w:rFonts w:ascii="Arial" w:eastAsia="Times New Roman" w:hAnsi="Arial" w:cs="Arial"/>
                 <w:sz w:val="24"/>
                 <w:szCs w:val="24"/>
               </w:rPr>
             </w:pPr>
             <w:r>
               <w:rPr>
-                <w:rFonts w:ascii="Times New Roman" w:eastAsia="Times New Roman" w:hAnsi="Times New Roman" w:cs="Times New Roman"/>
+                <w:rFonts w:ascii="Arial" w:eastAsia="Times New Roman" w:hAnsi="Arial" w:cs="Arial"/>
                 <w:b/>
                 <w:bCs/>
                 <w:sz w:val="24"/>
@@ -1156,14 +1169,14 @@
             <w:pPr>
               <w:spacing w:after="0" w:line="240" w:lineRule="auto"/>
               <w:rPr>
-                <w:rFonts w:ascii="Times New Roman" w:eastAsia="Times New Roman" w:hAnsi="Times New Roman" w:cs="Times New Roman"/>
+                <w:rFonts w:ascii="Arial" w:eastAsia="Times New Roman" w:hAnsi="Arial" w:cs="Arial"/>
                 <w:sz w:val="24"/>
                 <w:szCs w:val="24"/>
               </w:rPr>
             </w:pPr>
             <w:r>
               <w:rPr>
-                <w:rFonts w:ascii="Times New Roman" w:eastAsia="Times New Roman" w:hAnsi="Times New Roman" w:cs="Times New Roman"/>
+                <w:rFonts w:ascii="Arial" w:eastAsia="Times New Roman" w:hAnsi="Arial" w:cs="Arial"/>
                 <w:sz w:val="24"/>
                 <w:szCs w:val="24"/>
               </w:rPr>
@@ -1186,14 +1199,14 @@
             <w:pPr>
               <w:spacing w:after="0" w:line="240" w:lineRule="auto"/>
               <w:rPr>
-                <w:rFonts w:ascii="Times New Roman" w:eastAsia="Times New Roman" w:hAnsi="Times New Roman" w:cs="Times New Roman"/>
+                <w:rFonts w:ascii="Arial" w:eastAsia="Times New Roman" w:hAnsi="Arial" w:cs="Arial"/>
                 <w:sz w:val="24"/>
                 <w:szCs w:val="24"/>
               </w:rPr>
             </w:pPr>
             <w:r>
               <w:rPr>
-                <w:rFonts w:ascii="Times New Roman" w:eastAsia="Times New Roman" w:hAnsi="Times New Roman" w:cs="Times New Roman"/>
+                <w:rFonts w:ascii="Arial" w:eastAsia="Times New Roman" w:hAnsi="Arial" w:cs="Arial"/>
                 <w:b/>
                 <w:bCs/>
                 <w:sz w:val="24"/>
@@ -1213,14 +1226,14 @@
             <w:pPr>
               <w:spacing w:after="0" w:line="240" w:lineRule="auto"/>
               <w:rPr>
-                <w:rFonts w:ascii="Times New Roman" w:eastAsia="Times New Roman" w:hAnsi="Times New Roman" w:cs="Times New Roman"/>
+                <w:rFonts w:ascii="Arial" w:eastAsia="Times New Roman" w:hAnsi="Arial" w:cs="Arial"/>
                 <w:sz w:val="24"/>
                 <w:szCs w:val="24"/>
               </w:rPr>
             </w:pPr>
             <w:r>
               <w:rPr>
-                <w:rFonts w:ascii="Times New Roman" w:eastAsia="Times New Roman" w:hAnsi="Times New Roman" w:cs="Times New Roman"/>
+                <w:rFonts w:ascii="Arial" w:eastAsia="Times New Roman" w:hAnsi="Arial" w:cs="Arial"/>
                 <w:sz w:val="24"/>
                 <w:szCs w:val="24"/>
               </w:rPr>
@@ -1235,7 +1248,7 @@
         <w:spacing w:before="100" w:beforeAutospacing="1" w:after="100" w:afterAutospacing="1" w:line="240" w:lineRule="auto"/>
         <w:outlineLvl w:val="2"/>
         <w:rPr>
-          <w:rFonts w:ascii="Times New Roman" w:eastAsia="Times New Roman" w:hAnsi="Times New Roman" w:cs="Times New Roman"/>
+          <w:rFonts w:ascii="Arial" w:eastAsia="Times New Roman" w:hAnsi="Arial" w:cs="Arial"/>
           <w:b/>
           <w:bCs/>
           <w:sz w:val="27"/>
@@ -1244,7 +1257,7 @@
       </w:pPr>
       <w:r>
         <w:rPr>
-          <w:rFonts w:ascii="Times New Roman" w:eastAsia="Times New Roman" w:hAnsi="Times New Roman" w:cs="Times New Roman"/>
+          <w:rFonts w:ascii="Arial" w:eastAsia="Times New Roman" w:hAnsi="Arial" w:cs="Arial"/>
           <w:b/>
           <w:bCs/>
           <w:sz w:val="27"/>
@@ -1261,14 +1274,14 @@
         </w:numPr>
         <w:spacing w:before="100" w:beforeAutospacing="1" w:after="100" w:afterAutospacing="1" w:line="240" w:lineRule="auto"/>
         <w:rPr>
-          <w:rFonts w:ascii="Times New Roman" w:eastAsia="Times New Roman" w:hAnsi="Times New Roman" w:cs="Times New Roman"/>
-          <w:sz w:val="24"/>
-          <w:szCs w:val="24"/>
-        </w:rPr>
-      </w:pPr>
-      <w:r>
-        <w:rPr>
-          <w:rFonts w:ascii="Times New Roman" w:eastAsia="Times New Roman" w:hAnsi="Times New Roman" w:cs="Times New Roman"/>
+          <w:rFonts w:ascii="Arial" w:eastAsia="Times New Roman" w:hAnsi="Arial" w:cs="Arial"/>
+          <w:sz w:val="24"/>
+          <w:szCs w:val="24"/>
+        </w:rPr>
+      </w:pPr>
+      <w:r>
+        <w:rPr>
+          <w:rFonts w:ascii="Arial" w:eastAsia="Times New Roman" w:hAnsi="Arial" w:cs="Arial"/>
           <w:b/>
           <w:bCs/>
           <w:sz w:val="24"/>
@@ -1278,7 +1291,7 @@
       </w:r>
       <w:r>
         <w:rPr>
-          <w:rFonts w:ascii="Times New Roman" w:eastAsia="Times New Roman" w:hAnsi="Times New Roman" w:cs="Times New Roman"/>
+          <w:rFonts w:ascii="Arial" w:eastAsia="Times New Roman" w:hAnsi="Arial" w:cs="Arial"/>
           <w:sz w:val="24"/>
           <w:szCs w:val="24"/>
         </w:rPr>
@@ -1286,7 +1299,7 @@
       </w:r>
       <w:r>
         <w:rPr>
-          <w:rFonts w:ascii="Times New Roman" w:eastAsia="Times New Roman" w:hAnsi="Times New Roman" w:cs="Times New Roman"/>
+          <w:rFonts w:ascii="Arial" w:eastAsia="Times New Roman" w:hAnsi="Arial" w:cs="Arial"/>
           <w:b/>
           <w:bCs/>
           <w:sz w:val="24"/>
@@ -1296,7 +1309,7 @@
       </w:r>
       <w:r>
         <w:rPr>
-          <w:rFonts w:ascii="Times New Roman" w:eastAsia="Times New Roman" w:hAnsi="Times New Roman" w:cs="Times New Roman"/>
+          <w:rFonts w:ascii="Arial" w:eastAsia="Times New Roman" w:hAnsi="Arial" w:cs="Arial"/>
           <w:sz w:val="24"/>
           <w:szCs w:val="24"/>
         </w:rPr>
@@ -1308,7 +1321,7 @@
         <w:spacing w:before="100" w:beforeAutospacing="1" w:after="100" w:afterAutospacing="1" w:line="240" w:lineRule="auto"/>
         <w:outlineLvl w:val="2"/>
         <w:rPr>
-          <w:rFonts w:ascii="Times New Roman" w:eastAsia="Times New Roman" w:hAnsi="Times New Roman" w:cs="Times New Roman"/>
+          <w:rFonts w:ascii="Arial" w:eastAsia="Times New Roman" w:hAnsi="Arial" w:cs="Arial"/>
           <w:b/>
           <w:bCs/>
           <w:sz w:val="27"/>
@@ -1317,7 +1330,7 @@
       </w:pPr>
       <w:r>
         <w:rPr>
-          <w:rFonts w:ascii="Times New Roman" w:eastAsia="Times New Roman" w:hAnsi="Times New Roman" w:cs="Times New Roman"/>
+          <w:rFonts w:ascii="Arial" w:eastAsia="Times New Roman" w:hAnsi="Arial" w:cs="Arial"/>
           <w:b/>
           <w:bCs/>
           <w:sz w:val="27"/>
@@ -1334,14 +1347,14 @@
         </w:numPr>
         <w:spacing w:before="100" w:beforeAutospacing="1" w:after="100" w:afterAutospacing="1" w:line="240" w:lineRule="auto"/>
         <w:rPr>
-          <w:rFonts w:ascii="Times New Roman" w:eastAsia="Times New Roman" w:hAnsi="Times New Roman" w:cs="Times New Roman"/>
-          <w:sz w:val="24"/>
-          <w:szCs w:val="24"/>
-        </w:rPr>
-      </w:pPr>
-      <w:r>
-        <w:rPr>
-          <w:rFonts w:ascii="Times New Roman" w:eastAsia="Times New Roman" w:hAnsi="Times New Roman" w:cs="Times New Roman"/>
+          <w:rFonts w:ascii="Arial" w:eastAsia="Times New Roman" w:hAnsi="Arial" w:cs="Arial"/>
+          <w:sz w:val="24"/>
+          <w:szCs w:val="24"/>
+        </w:rPr>
+      </w:pPr>
+      <w:r>
+        <w:rPr>
+          <w:rFonts w:ascii="Arial" w:eastAsia="Times New Roman" w:hAnsi="Arial" w:cs="Arial"/>
           <w:sz w:val="24"/>
           <w:szCs w:val="24"/>
         </w:rPr>
@@ -1349,7 +1362,7 @@
       </w:r>
       <w:r>
         <w:rPr>
-          <w:rFonts w:ascii="Times New Roman" w:eastAsia="Times New Roman" w:hAnsi="Times New Roman" w:cs="Times New Roman"/>
+          <w:rFonts w:ascii="Arial" w:eastAsia="Times New Roman" w:hAnsi="Arial" w:cs="Arial"/>
           <w:b/>
           <w:bCs/>
           <w:sz w:val="24"/>
@@ -1359,7 +1372,7 @@
       </w:r>
       <w:r>
         <w:rPr>
-          <w:rFonts w:ascii="Times New Roman" w:eastAsia="Times New Roman" w:hAnsi="Times New Roman" w:cs="Times New Roman"/>
+          <w:rFonts w:ascii="Arial" w:eastAsia="Times New Roman" w:hAnsi="Arial" w:cs="Arial"/>
           <w:sz w:val="24"/>
           <w:szCs w:val="24"/>
         </w:rPr>
@@ -1374,14 +1387,14 @@
         </w:numPr>
         <w:spacing w:before="100" w:beforeAutospacing="1" w:after="100" w:afterAutospacing="1" w:line="240" w:lineRule="auto"/>
         <w:rPr>
-          <w:rFonts w:ascii="Times New Roman" w:eastAsia="Times New Roman" w:hAnsi="Times New Roman" w:cs="Times New Roman"/>
-          <w:sz w:val="24"/>
-          <w:szCs w:val="24"/>
-        </w:rPr>
-      </w:pPr>
-      <w:r>
-        <w:rPr>
-          <w:rFonts w:ascii="Times New Roman" w:eastAsia="Times New Roman" w:hAnsi="Times New Roman" w:cs="Times New Roman"/>
+          <w:rFonts w:ascii="Arial" w:eastAsia="Times New Roman" w:hAnsi="Arial" w:cs="Arial"/>
+          <w:sz w:val="24"/>
+          <w:szCs w:val="24"/>
+        </w:rPr>
+      </w:pPr>
+      <w:r>
+        <w:rPr>
+          <w:rFonts w:ascii="Arial" w:eastAsia="Times New Roman" w:hAnsi="Arial" w:cs="Arial"/>
           <w:sz w:val="24"/>
           <w:szCs w:val="24"/>
         </w:rPr>
@@ -1389,7 +1402,7 @@
       </w:r>
       <w:r>
         <w:rPr>
-          <w:rFonts w:ascii="Times New Roman" w:eastAsia="Times New Roman" w:hAnsi="Times New Roman" w:cs="Times New Roman"/>
+          <w:rFonts w:ascii="Arial" w:eastAsia="Times New Roman" w:hAnsi="Arial" w:cs="Arial"/>
           <w:b/>
           <w:bCs/>
           <w:sz w:val="24"/>
@@ -1399,7 +1412,7 @@
       </w:r>
       <w:r>
         <w:rPr>
-          <w:rFonts w:ascii="Times New Roman" w:eastAsia="Times New Roman" w:hAnsi="Times New Roman" w:cs="Times New Roman"/>
+          <w:rFonts w:ascii="Arial" w:eastAsia="Times New Roman" w:hAnsi="Arial" w:cs="Arial"/>
           <w:sz w:val="24"/>
           <w:szCs w:val="24"/>
         </w:rPr>
@@ -1407,7 +1420,7 @@
       </w:r>
       <w:r>
         <w:rPr>
-          <w:rFonts w:ascii="Times New Roman" w:eastAsia="Times New Roman" w:hAnsi="Times New Roman" w:cs="Times New Roman"/>
+          <w:rFonts w:ascii="Arial" w:eastAsia="Times New Roman" w:hAnsi="Arial" w:cs="Arial"/>
           <w:b/>
           <w:bCs/>
           <w:sz w:val="24"/>
@@ -1417,7 +1430,7 @@
       </w:r>
       <w:r>
         <w:rPr>
-          <w:rFonts w:ascii="Times New Roman" w:eastAsia="Times New Roman" w:hAnsi="Times New Roman" w:cs="Times New Roman"/>
+          <w:rFonts w:ascii="Arial" w:eastAsia="Times New Roman" w:hAnsi="Arial" w:cs="Arial"/>
           <w:sz w:val="24"/>
           <w:szCs w:val="24"/>
         </w:rPr>
@@ -1429,7 +1442,7 @@
         <w:spacing w:before="100" w:beforeAutospacing="1" w:after="100" w:afterAutospacing="1" w:line="240" w:lineRule="auto"/>
         <w:outlineLvl w:val="2"/>
         <w:rPr>
-          <w:rFonts w:ascii="Times New Roman" w:eastAsia="Times New Roman" w:hAnsi="Times New Roman" w:cs="Times New Roman"/>
+          <w:rFonts w:ascii="Arial" w:eastAsia="Times New Roman" w:hAnsi="Arial" w:cs="Arial"/>
           <w:b/>
           <w:bCs/>
           <w:sz w:val="27"/>
@@ -1438,7 +1451,7 @@
       </w:pPr>
       <w:r>
         <w:rPr>
-          <w:rFonts w:ascii="Times New Roman" w:eastAsia="Times New Roman" w:hAnsi="Times New Roman" w:cs="Times New Roman"/>
+          <w:rFonts w:ascii="Arial" w:eastAsia="Times New Roman" w:hAnsi="Arial" w:cs="Arial"/>
           <w:b/>
           <w:bCs/>
           <w:sz w:val="27"/>
@@ -1455,14 +1468,14 @@
         </w:numPr>
         <w:spacing w:before="100" w:beforeAutospacing="1" w:after="100" w:afterAutospacing="1" w:line="240" w:lineRule="auto"/>
         <w:rPr>
-          <w:rFonts w:ascii="Times New Roman" w:eastAsia="Times New Roman" w:hAnsi="Times New Roman" w:cs="Times New Roman"/>
-          <w:sz w:val="24"/>
-          <w:szCs w:val="24"/>
-        </w:rPr>
-      </w:pPr>
-      <w:r>
-        <w:rPr>
-          <w:rFonts w:ascii="Times New Roman" w:eastAsia="Times New Roman" w:hAnsi="Times New Roman" w:cs="Times New Roman"/>
+          <w:rFonts w:ascii="Arial" w:eastAsia="Times New Roman" w:hAnsi="Arial" w:cs="Arial"/>
+          <w:sz w:val="24"/>
+          <w:szCs w:val="24"/>
+        </w:rPr>
+      </w:pPr>
+      <w:r>
+        <w:rPr>
+          <w:rFonts w:ascii="Arial" w:eastAsia="Times New Roman" w:hAnsi="Arial" w:cs="Arial"/>
           <w:b/>
           <w:bCs/>
           <w:sz w:val="24"/>
@@ -1472,7 +1485,7 @@
       </w:r>
       <w:r>
         <w:rPr>
-          <w:rFonts w:ascii="Times New Roman" w:eastAsia="Times New Roman" w:hAnsi="Times New Roman" w:cs="Times New Roman"/>
+          <w:rFonts w:ascii="Arial" w:eastAsia="Times New Roman" w:hAnsi="Arial" w:cs="Arial"/>
           <w:sz w:val="24"/>
           <w:szCs w:val="24"/>
         </w:rPr>
@@ -1481,7 +1494,7 @@
       <w:proofErr w:type="spellStart"/>
       <w:r>
         <w:rPr>
-          <w:rFonts w:ascii="Times New Roman" w:eastAsia="Times New Roman" w:hAnsi="Times New Roman" w:cs="Times New Roman"/>
+          <w:rFonts w:ascii="Arial" w:eastAsia="Times New Roman" w:hAnsi="Arial" w:cs="Arial"/>
           <w:sz w:val="24"/>
           <w:szCs w:val="24"/>
         </w:rPr>
@@ -1490,7 +1503,7 @@
       <w:proofErr w:type="spellEnd"/>
       <w:r>
         <w:rPr>
-          <w:rFonts w:ascii="Times New Roman" w:eastAsia="Times New Roman" w:hAnsi="Times New Roman" w:cs="Times New Roman"/>
+          <w:rFonts w:ascii="Arial" w:eastAsia="Times New Roman" w:hAnsi="Arial" w:cs="Arial"/>
           <w:sz w:val="24"/>
           <w:szCs w:val="24"/>
         </w:rPr>
@@ -1505,14 +1518,14 @@
         </w:numPr>
         <w:spacing w:before="100" w:beforeAutospacing="1" w:after="100" w:afterAutospacing="1" w:line="240" w:lineRule="auto"/>
         <w:rPr>
-          <w:rFonts w:ascii="Times New Roman" w:eastAsia="Times New Roman" w:hAnsi="Times New Roman" w:cs="Times New Roman"/>
-          <w:sz w:val="24"/>
-          <w:szCs w:val="24"/>
-        </w:rPr>
-      </w:pPr>
-      <w:r>
-        <w:rPr>
-          <w:rFonts w:ascii="Times New Roman" w:eastAsia="Times New Roman" w:hAnsi="Times New Roman" w:cs="Times New Roman"/>
+          <w:rFonts w:ascii="Arial" w:eastAsia="Times New Roman" w:hAnsi="Arial" w:cs="Arial"/>
+          <w:sz w:val="24"/>
+          <w:szCs w:val="24"/>
+        </w:rPr>
+      </w:pPr>
+      <w:r>
+        <w:rPr>
+          <w:rFonts w:ascii="Arial" w:eastAsia="Times New Roman" w:hAnsi="Arial" w:cs="Arial"/>
           <w:b/>
           <w:bCs/>
           <w:sz w:val="24"/>
@@ -1522,7 +1535,7 @@
       </w:r>
       <w:r>
         <w:rPr>
-          <w:rFonts w:ascii="Times New Roman" w:eastAsia="Times New Roman" w:hAnsi="Times New Roman" w:cs="Times New Roman"/>
+          <w:rFonts w:ascii="Arial" w:eastAsia="Times New Roman" w:hAnsi="Arial" w:cs="Arial"/>
           <w:sz w:val="24"/>
           <w:szCs w:val="24"/>
         </w:rPr>
@@ -1534,17 +1547,95 @@
         <w:spacing w:before="100" w:beforeAutospacing="1" w:after="100" w:afterAutospacing="1" w:line="240" w:lineRule="auto"/>
         <w:outlineLvl w:val="1"/>
         <w:rPr>
-          <w:rFonts w:ascii="Times New Roman" w:eastAsia="Times New Roman" w:hAnsi="Times New Roman" w:cs="Times New Roman"/>
+          <w:rFonts w:ascii="Arial" w:eastAsia="Times New Roman" w:hAnsi="Arial" w:cs="Arial"/>
           <w:b/>
           <w:bCs/>
           <w:sz w:val="36"/>
           <w:szCs w:val="36"/>
         </w:rPr>
       </w:pPr>
+    </w:p>
+    <w:p>
+      <w:pPr>
+        <w:spacing w:before="100" w:beforeAutospacing="1" w:after="100" w:afterAutospacing="1" w:line="240" w:lineRule="auto"/>
+        <w:outlineLvl w:val="1"/>
+        <w:rPr>
+          <w:rFonts w:ascii="Arial" w:eastAsia="Times New Roman" w:hAnsi="Arial" w:cs="Arial"/>
+          <w:b/>
+          <w:bCs/>
+          <w:sz w:val="36"/>
+          <w:szCs w:val="36"/>
+        </w:rPr>
+      </w:pPr>
+    </w:p>
+    <w:p>
+      <w:pPr>
+        <w:spacing w:before="100" w:beforeAutospacing="1" w:after="100" w:afterAutospacing="1" w:line="240" w:lineRule="auto"/>
+        <w:outlineLvl w:val="1"/>
+        <w:rPr>
+          <w:rFonts w:ascii="Arial" w:eastAsia="Times New Roman" w:hAnsi="Arial" w:cs="Arial"/>
+          <w:b/>
+          <w:bCs/>
+          <w:sz w:val="36"/>
+          <w:szCs w:val="36"/>
+        </w:rPr>
+      </w:pPr>
+    </w:p>
+    <w:p>
+      <w:pPr>
+        <w:spacing w:before="100" w:beforeAutospacing="1" w:after="100" w:afterAutospacing="1" w:line="240" w:lineRule="auto"/>
+        <w:outlineLvl w:val="1"/>
+        <w:rPr>
+          <w:rFonts w:ascii="Arial" w:eastAsia="Times New Roman" w:hAnsi="Arial" w:cs="Arial"/>
+          <w:b/>
+          <w:bCs/>
+          <w:sz w:val="36"/>
+          <w:szCs w:val="36"/>
+        </w:rPr>
+      </w:pPr>
+    </w:p>
+    <w:p>
+      <w:pPr>
+        <w:spacing w:before="100" w:beforeAutospacing="1" w:after="100" w:afterAutospacing="1" w:line="240" w:lineRule="auto"/>
+        <w:outlineLvl w:val="1"/>
+        <w:rPr>
+          <w:rFonts w:ascii="Arial" w:eastAsia="Times New Roman" w:hAnsi="Arial" w:cs="Arial"/>
+          <w:b/>
+          <w:bCs/>
+          <w:sz w:val="36"/>
+          <w:szCs w:val="36"/>
+        </w:rPr>
+      </w:pPr>
+    </w:p>
+    <w:p>
+      <w:pPr>
+        <w:spacing w:before="100" w:beforeAutospacing="1" w:after="100" w:afterAutospacing="1" w:line="240" w:lineRule="auto"/>
+        <w:outlineLvl w:val="1"/>
+        <w:rPr>
+          <w:rFonts w:ascii="Arial" w:eastAsia="Times New Roman" w:hAnsi="Arial" w:cs="Arial"/>
+          <w:b/>
+          <w:bCs/>
+          <w:sz w:val="36"/>
+          <w:szCs w:val="36"/>
+        </w:rPr>
+      </w:pPr>
+    </w:p>
+    <w:p>
+      <w:pPr>
+        <w:spacing w:before="100" w:beforeAutospacing="1" w:after="100" w:afterAutospacing="1" w:line="240" w:lineRule="auto"/>
+        <w:outlineLvl w:val="1"/>
+        <w:rPr>
+          <w:rFonts w:ascii="Arial" w:eastAsia="Times New Roman" w:hAnsi="Arial" w:cs="Arial"/>
+          <w:b/>
+          <w:bCs/>
+          <w:sz w:val="36"/>
+          <w:szCs w:val="36"/>
+        </w:rPr>
+      </w:pPr>
       <w:proofErr w:type="gramStart"/>
       <w:r>
         <w:rPr>
-          <w:rFonts w:ascii="Times New Roman" w:eastAsia="Times New Roman" w:hAnsi="Times New Roman" w:cs="Times New Roman"/>
+          <w:rFonts w:ascii="Arial" w:eastAsia="Times New Roman" w:hAnsi="Arial" w:cs="Arial"/>
           <w:b/>
           <w:bCs/>
           <w:sz w:val="36"/>
@@ -1559,7 +1650,7 @@
         <w:spacing w:before="100" w:beforeAutospacing="1" w:after="100" w:afterAutospacing="1" w:line="240" w:lineRule="auto"/>
         <w:outlineLvl w:val="2"/>
         <w:rPr>
-          <w:rFonts w:ascii="Times New Roman" w:eastAsia="Times New Roman" w:hAnsi="Times New Roman" w:cs="Times New Roman"/>
+          <w:rFonts w:ascii="Arial" w:eastAsia="Times New Roman" w:hAnsi="Arial" w:cs="Arial"/>
           <w:b/>
           <w:bCs/>
           <w:sz w:val="27"/>
@@ -1568,7 +1659,7 @@
       </w:pPr>
       <w:r>
         <w:rPr>
-          <w:rFonts w:ascii="Times New Roman" w:eastAsia="Times New Roman" w:hAnsi="Times New Roman" w:cs="Times New Roman"/>
+          <w:rFonts w:ascii="Arial" w:eastAsia="Times New Roman" w:hAnsi="Arial" w:cs="Arial"/>
           <w:b/>
           <w:bCs/>
           <w:sz w:val="27"/>
@@ -1579,7 +1670,7 @@
       <w:proofErr w:type="gramStart"/>
       <w:r>
         <w:rPr>
-          <w:rFonts w:ascii="Times New Roman" w:eastAsia="Times New Roman" w:hAnsi="Times New Roman" w:cs="Times New Roman"/>
+          <w:rFonts w:ascii="Arial" w:eastAsia="Times New Roman" w:hAnsi="Arial" w:cs="Arial"/>
           <w:b/>
           <w:bCs/>
           <w:sz w:val="27"/>
@@ -1590,7 +1681,7 @@
       <w:proofErr w:type="gramEnd"/>
       <w:r>
         <w:rPr>
-          <w:rFonts w:ascii="Times New Roman" w:eastAsia="Times New Roman" w:hAnsi="Times New Roman" w:cs="Times New Roman"/>
+          <w:rFonts w:ascii="Arial" w:eastAsia="Times New Roman" w:hAnsi="Arial" w:cs="Arial"/>
           <w:b/>
           <w:bCs/>
           <w:sz w:val="27"/>
@@ -1603,15 +1694,14 @@
       <w:pPr>
         <w:spacing w:before="100" w:beforeAutospacing="1" w:after="100" w:afterAutospacing="1" w:line="240" w:lineRule="auto"/>
         <w:rPr>
-          <w:rFonts w:ascii="Times New Roman" w:eastAsia="Times New Roman" w:hAnsi="Times New Roman" w:cs="Times New Roman"/>
-          <w:sz w:val="24"/>
-          <w:szCs w:val="24"/>
-        </w:rPr>
-      </w:pPr>
-      <w:r>
-        <w:rPr>
-          <w:rFonts w:ascii="Times New Roman" w:eastAsia="Times New Roman" w:hAnsi="Times New Roman" w:cs="Times New Roman"/>
-          <w:i/>
+          <w:rFonts w:ascii="Arial" w:eastAsia="Times New Roman" w:hAnsi="Arial" w:cs="Arial"/>
+          <w:sz w:val="24"/>
+          <w:szCs w:val="24"/>
+        </w:rPr>
+      </w:pPr>
+      <w:r>
+        <w:rPr>
+          <w:rFonts w:ascii="Arial" w:eastAsia="Times New Roman" w:hAnsi="Arial" w:cs="Arial"/>
           <w:iCs/>
           <w:sz w:val="24"/>
           <w:szCs w:val="24"/>
@@ -1623,14 +1713,14 @@
       <w:pPr>
         <w:spacing w:after="0" w:line="240" w:lineRule="auto"/>
         <w:rPr>
-          <w:rFonts w:ascii="Times New Roman" w:eastAsia="Times New Roman" w:hAnsi="Times New Roman" w:cs="Times New Roman"/>
-          <w:sz w:val="24"/>
-          <w:szCs w:val="24"/>
-        </w:rPr>
-      </w:pPr>
-      <w:r>
-        <w:rPr>
-          <w:rFonts w:ascii="Times New Roman" w:eastAsia="Times New Roman" w:hAnsi="Times New Roman" w:cs="Times New Roman"/>
+          <w:rFonts w:ascii="Arial" w:eastAsia="Times New Roman" w:hAnsi="Arial" w:cs="Arial"/>
+          <w:sz w:val="24"/>
+          <w:szCs w:val="24"/>
+        </w:rPr>
+      </w:pPr>
+      <w:r>
+        <w:rPr>
+          <w:rFonts w:ascii="Arial" w:eastAsia="Times New Roman" w:hAnsi="Arial" w:cs="Arial"/>
           <w:sz w:val="24"/>
           <w:szCs w:val="24"/>
         </w:rPr>
@@ -1638,13 +1728,56 @@
       </w:r>
       <w:r>
         <w:rPr>
-          <w:rFonts w:ascii="Times New Roman" w:eastAsia="Times New Roman" w:hAnsi="Times New Roman" w:cs="Times New Roman"/>
-          <w:i/>
-          <w:iCs/>
-          <w:sz w:val="24"/>
-          <w:szCs w:val="24"/>
-        </w:rPr>
-        <w:t>(Replace with your actual plot)</w:t>
+          <w:rFonts w:ascii="Arial" w:eastAsia="Times New Roman" w:hAnsi="Arial" w:cs="Arial"/>
+          <w:noProof/>
+          <w:sz w:val="24"/>
+          <w:szCs w:val="24"/>
+        </w:rPr>
+        <w:drawing>
+          <wp:inline distT="0" distB="0" distL="0" distR="0">
+            <wp:extent cx="5943600" cy="2950627"/>
+            <wp:effectExtent l="19050" t="0" r="0" b="0"/>
+            <wp:docPr id="5" name="Picture 5" descr="C:\Users\Welcome\OneDrive\Documents\GitHub\Sales-Data\images\Sales Trend.png"/>
+            <wp:cNvGraphicFramePr>
+              <a:graphicFrameLocks xmlns:a="http://schemas.openxmlformats.org/drawingml/2006/main" noChangeAspect="1"/>
+            </wp:cNvGraphicFramePr>
+            <a:graphic xmlns:a="http://schemas.openxmlformats.org/drawingml/2006/main">
+              <a:graphicData uri="http://schemas.openxmlformats.org/drawingml/2006/picture">
+                <pic:pic xmlns:pic="http://schemas.openxmlformats.org/drawingml/2006/picture">
+                  <pic:nvPicPr>
+                    <pic:cNvPr id="0" name="Picture 5" descr="C:\Users\Welcome\OneDrive\Documents\GitHub\Sales-Data\images\Sales Trend.png"/>
+                    <pic:cNvPicPr>
+                      <a:picLocks noChangeAspect="1" noChangeArrowheads="1"/>
+                    </pic:cNvPicPr>
+                  </pic:nvPicPr>
+                  <pic:blipFill>
+                    <a:blip r:embed="rId5"/>
+                    <a:srcRect/>
+                    <a:stretch>
+                      <a:fillRect/>
+                    </a:stretch>
+                  </pic:blipFill>
+                  <pic:spPr bwMode="auto">
+                    <a:xfrm>
+                      <a:off x="0" y="0"/>
+                      <a:ext cx="5943600" cy="2950627"/>
+                    </a:xfrm>
+                    <a:prstGeom prst="rect">
+                      <a:avLst/>
+                    </a:prstGeom>
+                    <a:noFill/>
+                    <a:ln w="9525">
+                      <a:noFill/>
+                      <a:miter lim="800000"/>
+                      <a:headEnd/>
+                      <a:tailEnd/>
+                    </a:ln>
+                  </pic:spPr>
+                </pic:pic>
+              </a:graphicData>
+            </a:graphic>
+          </wp:inline>
+        </w:drawing>
       </w:r>
     </w:p>
     <w:p>
@@ -1652,159 +1785,541 @@
         <w:spacing w:before="100" w:beforeAutospacing="1" w:after="100" w:afterAutospacing="1" w:line="240" w:lineRule="auto"/>
         <w:outlineLvl w:val="2"/>
         <w:rPr>
-          <w:rFonts w:ascii="Times New Roman" w:eastAsia="Times New Roman" w:hAnsi="Times New Roman" w:cs="Times New Roman"/>
+          <w:rFonts w:ascii="Arial" w:eastAsia="Times New Roman" w:hAnsi="Arial" w:cs="Arial"/>
           <w:b/>
           <w:bCs/>
           <w:sz w:val="27"/>
           <w:szCs w:val="27"/>
         </w:rPr>
       </w:pPr>
-      <w:r>
-        <w:rPr>
-          <w:rFonts w:ascii="Times New Roman" w:eastAsia="Times New Roman" w:hAnsi="Times New Roman" w:cs="Times New Roman"/>
+    </w:p>
+    <w:p>
+      <w:pPr>
+        <w:spacing w:before="100" w:beforeAutospacing="1" w:after="100" w:afterAutospacing="1" w:line="240" w:lineRule="auto"/>
+        <w:outlineLvl w:val="2"/>
+        <w:rPr>
+          <w:rFonts w:ascii="Arial" w:eastAsia="Times New Roman" w:hAnsi="Arial" w:cs="Arial"/>
           <w:b/>
           <w:bCs/>
           <w:sz w:val="27"/>
           <w:szCs w:val="27"/>
         </w:rPr>
-        <w:t>3.2 Top 10 Products by Net Revenue</w:t>
-      </w:r>
+      </w:pPr>
     </w:p>
     <w:p>
       <w:pPr>
         <w:spacing w:before="100" w:beforeAutospacing="1" w:after="100" w:afterAutospacing="1" w:line="240" w:lineRule="auto"/>
-        <w:rPr>
-          <w:rFonts w:ascii="Times New Roman" w:eastAsia="Times New Roman" w:hAnsi="Times New Roman" w:cs="Times New Roman"/>
-          <w:sz w:val="24"/>
-          <w:szCs w:val="24"/>
-        </w:rPr>
-      </w:pPr>
-      <w:r>
-        <w:rPr>
-          <w:rFonts w:ascii="Times New Roman" w:eastAsia="Times New Roman" w:hAnsi="Times New Roman" w:cs="Times New Roman"/>
-          <w:i/>
-          <w:iCs/>
-          <w:sz w:val="24"/>
-          <w:szCs w:val="24"/>
-        </w:rPr>
-        <w:t>“Headphones and Office Chairs dominate product sales.”</w:t>
-      </w:r>
+        <w:outlineLvl w:val="2"/>
+        <w:rPr>
+          <w:rFonts w:ascii="Arial" w:eastAsia="Times New Roman" w:hAnsi="Arial" w:cs="Arial"/>
+          <w:b/>
+          <w:bCs/>
+          <w:sz w:val="27"/>
+          <w:szCs w:val="27"/>
+        </w:rPr>
+      </w:pPr>
     </w:p>
     <w:p>
       <w:pPr>
         <w:spacing w:before="100" w:beforeAutospacing="1" w:after="100" w:afterAutospacing="1" w:line="240" w:lineRule="auto"/>
         <w:outlineLvl w:val="2"/>
         <w:rPr>
-          <w:rFonts w:ascii="Times New Roman" w:eastAsia="Times New Roman" w:hAnsi="Times New Roman" w:cs="Times New Roman"/>
+          <w:rFonts w:ascii="Arial" w:eastAsia="Times New Roman" w:hAnsi="Arial" w:cs="Arial"/>
           <w:b/>
           <w:bCs/>
           <w:sz w:val="27"/>
           <w:szCs w:val="27"/>
         </w:rPr>
       </w:pPr>
-      <w:r>
-        <w:rPr>
-          <w:rFonts w:ascii="Times New Roman" w:eastAsia="Times New Roman" w:hAnsi="Times New Roman" w:cs="Times New Roman"/>
+    </w:p>
+    <w:p>
+      <w:pPr>
+        <w:spacing w:before="100" w:beforeAutospacing="1" w:after="100" w:afterAutospacing="1" w:line="240" w:lineRule="auto"/>
+        <w:outlineLvl w:val="2"/>
+        <w:rPr>
+          <w:rFonts w:ascii="Arial" w:eastAsia="Times New Roman" w:hAnsi="Arial" w:cs="Arial"/>
           <w:b/>
           <w:bCs/>
           <w:sz w:val="27"/>
           <w:szCs w:val="27"/>
         </w:rPr>
-        <w:t>3.3 Customer Segmentation Scatter Plot (RFM Segments)</w:t>
-      </w:r>
+      </w:pPr>
     </w:p>
     <w:p>
       <w:pPr>
         <w:spacing w:before="100" w:beforeAutospacing="1" w:after="100" w:afterAutospacing="1" w:line="240" w:lineRule="auto"/>
-        <w:rPr>
-          <w:rFonts w:ascii="Times New Roman" w:eastAsia="Times New Roman" w:hAnsi="Times New Roman" w:cs="Times New Roman"/>
-          <w:sz w:val="24"/>
-          <w:szCs w:val="24"/>
-        </w:rPr>
-      </w:pPr>
-      <w:r>
-        <w:rPr>
-          <w:rFonts w:ascii="Times New Roman" w:eastAsia="Times New Roman" w:hAnsi="Times New Roman" w:cs="Times New Roman"/>
-          <w:i/>
-          <w:iCs/>
-          <w:sz w:val="24"/>
-          <w:szCs w:val="24"/>
-        </w:rPr>
-        <w:lastRenderedPageBreak/>
-        <w:t xml:space="preserve">“Segment 0 customers are highly valuable based on their </w:t>
-      </w:r>
-      <w:proofErr w:type="spellStart"/>
-      <w:r>
-        <w:rPr>
-          <w:rFonts w:ascii="Times New Roman" w:eastAsia="Times New Roman" w:hAnsi="Times New Roman" w:cs="Times New Roman"/>
-          <w:i/>
-          <w:iCs/>
-          <w:sz w:val="24"/>
-          <w:szCs w:val="24"/>
-        </w:rPr>
-        <w:t>recency</w:t>
-      </w:r>
-      <w:proofErr w:type="spellEnd"/>
-      <w:r>
-        <w:rPr>
-          <w:rFonts w:ascii="Times New Roman" w:eastAsia="Times New Roman" w:hAnsi="Times New Roman" w:cs="Times New Roman"/>
-          <w:i/>
-          <w:iCs/>
-          <w:sz w:val="24"/>
-          <w:szCs w:val="24"/>
-        </w:rPr>
-        <w:t>, frequency, and monetary scores.”</w:t>
-      </w:r>
+        <w:outlineLvl w:val="2"/>
+        <w:rPr>
+          <w:rFonts w:ascii="Arial" w:eastAsia="Times New Roman" w:hAnsi="Arial" w:cs="Arial"/>
+          <w:b/>
+          <w:bCs/>
+          <w:sz w:val="27"/>
+          <w:szCs w:val="27"/>
+        </w:rPr>
+      </w:pPr>
     </w:p>
     <w:p>
       <w:pPr>
         <w:spacing w:before="100" w:beforeAutospacing="1" w:after="100" w:afterAutospacing="1" w:line="240" w:lineRule="auto"/>
         <w:outlineLvl w:val="2"/>
         <w:rPr>
-          <w:rFonts w:ascii="Times New Roman" w:eastAsia="Times New Roman" w:hAnsi="Times New Roman" w:cs="Times New Roman"/>
+          <w:rFonts w:ascii="Arial" w:eastAsia="Times New Roman" w:hAnsi="Arial" w:cs="Arial"/>
           <w:b/>
           <w:bCs/>
           <w:sz w:val="27"/>
           <w:szCs w:val="27"/>
         </w:rPr>
       </w:pPr>
-      <w:r>
-        <w:rPr>
-          <w:rFonts w:ascii="Times New Roman" w:eastAsia="Times New Roman" w:hAnsi="Times New Roman" w:cs="Times New Roman"/>
+    </w:p>
+    <w:p>
+      <w:pPr>
+        <w:spacing w:before="100" w:beforeAutospacing="1" w:after="100" w:afterAutospacing="1" w:line="240" w:lineRule="auto"/>
+        <w:outlineLvl w:val="2"/>
+        <w:rPr>
+          <w:rFonts w:ascii="Arial" w:eastAsia="Times New Roman" w:hAnsi="Arial" w:cs="Arial"/>
           <w:b/>
           <w:bCs/>
           <w:sz w:val="27"/>
           <w:szCs w:val="27"/>
         </w:rPr>
-        <w:t>3.4 Sales by Country</w:t>
-      </w:r>
+      </w:pPr>
     </w:p>
     <w:p>
       <w:pPr>
         <w:spacing w:before="100" w:beforeAutospacing="1" w:after="100" w:afterAutospacing="1" w:line="240" w:lineRule="auto"/>
-        <w:rPr>
-          <w:rFonts w:ascii="Times New Roman" w:eastAsia="Times New Roman" w:hAnsi="Times New Roman" w:cs="Times New Roman"/>
-          <w:sz w:val="24"/>
-          <w:szCs w:val="24"/>
-        </w:rPr>
-      </w:pPr>
-      <w:r>
-        <w:rPr>
-          <w:rFonts w:ascii="Times New Roman" w:eastAsia="Times New Roman" w:hAnsi="Times New Roman" w:cs="Times New Roman"/>
-          <w:i/>
-          <w:iCs/>
-          <w:sz w:val="24"/>
-          <w:szCs w:val="24"/>
-        </w:rPr>
-        <w:t>“Australia leads total sales, followed by Spain and Germany.”</w:t>
-      </w:r>
+        <w:outlineLvl w:val="2"/>
+        <w:rPr>
+          <w:rFonts w:ascii="Arial" w:eastAsia="Times New Roman" w:hAnsi="Arial" w:cs="Arial"/>
+          <w:b/>
+          <w:bCs/>
+          <w:sz w:val="27"/>
+          <w:szCs w:val="27"/>
+        </w:rPr>
+      </w:pPr>
     </w:p>
     <w:p>
       <w:pPr>
         <w:spacing w:before="100" w:beforeAutospacing="1" w:after="100" w:afterAutospacing="1" w:line="240" w:lineRule="auto"/>
+        <w:outlineLvl w:val="2"/>
+        <w:rPr>
+          <w:rFonts w:ascii="Arial" w:eastAsia="Times New Roman" w:hAnsi="Arial" w:cs="Arial"/>
+          <w:b/>
+          <w:bCs/>
+          <w:sz w:val="27"/>
+          <w:szCs w:val="27"/>
+        </w:rPr>
+      </w:pPr>
+    </w:p>
+    <w:p>
+      <w:pPr>
+        <w:spacing w:before="100" w:beforeAutospacing="1" w:after="100" w:afterAutospacing="1" w:line="240" w:lineRule="auto"/>
+        <w:outlineLvl w:val="2"/>
+        <w:rPr>
+          <w:rFonts w:ascii="Arial" w:eastAsia="Times New Roman" w:hAnsi="Arial" w:cs="Arial"/>
+          <w:b/>
+          <w:bCs/>
+          <w:sz w:val="27"/>
+          <w:szCs w:val="27"/>
+        </w:rPr>
+      </w:pPr>
+      <w:r>
+        <w:rPr>
+          <w:rFonts w:ascii="Arial" w:eastAsia="Times New Roman" w:hAnsi="Arial" w:cs="Arial"/>
+          <w:b/>
+          <w:bCs/>
+          <w:sz w:val="27"/>
+          <w:szCs w:val="27"/>
+        </w:rPr>
+        <w:t>3.2 Top 10 Products by Net Revenue</w:t>
+      </w:r>
+    </w:p>
+    <w:p>
+      <w:pPr>
+        <w:spacing w:before="100" w:beforeAutospacing="1" w:after="100" w:afterAutospacing="1" w:line="240" w:lineRule="auto"/>
+        <w:rPr>
+          <w:rFonts w:ascii="Arial" w:eastAsia="Times New Roman" w:hAnsi="Arial" w:cs="Arial"/>
+          <w:iCs/>
+          <w:sz w:val="24"/>
+          <w:szCs w:val="24"/>
+        </w:rPr>
+      </w:pPr>
+      <w:r>
+        <w:rPr>
+          <w:rFonts w:ascii="Arial" w:eastAsia="Times New Roman" w:hAnsi="Arial" w:cs="Arial"/>
+          <w:iCs/>
+          <w:sz w:val="24"/>
+          <w:szCs w:val="24"/>
+        </w:rPr>
+        <w:t>“Headphones and Office Chairs dominate product sales.”</w:t>
+      </w:r>
+    </w:p>
+    <w:p>
+      <w:pPr>
+        <w:spacing w:before="100" w:beforeAutospacing="1" w:after="100" w:afterAutospacing="1" w:line="240" w:lineRule="auto"/>
+        <w:rPr>
+          <w:rFonts w:ascii="Arial" w:eastAsia="Times New Roman" w:hAnsi="Arial" w:cs="Arial"/>
+          <w:sz w:val="24"/>
+          <w:szCs w:val="24"/>
+        </w:rPr>
+      </w:pPr>
+      <w:r>
+        <w:rPr>
+          <w:rFonts w:ascii="Arial" w:eastAsia="Times New Roman" w:hAnsi="Arial" w:cs="Arial"/>
+          <w:noProof/>
+          <w:sz w:val="24"/>
+          <w:szCs w:val="24"/>
+        </w:rPr>
+        <w:drawing>
+          <wp:inline distT="0" distB="0" distL="0" distR="0">
+            <wp:extent cx="5943600" cy="3490995"/>
+            <wp:effectExtent l="19050" t="0" r="0" b="0"/>
+            <wp:docPr id="2" name="Picture 2" descr="C:\Users\Welcome\OneDrive\Documents\GitHub\Sales-Data\images\Top 10 product by net revenue.png"/>
+            <wp:cNvGraphicFramePr>
+              <a:graphicFrameLocks xmlns:a="http://schemas.openxmlformats.org/drawingml/2006/main" noChangeAspect="1"/>
+            </wp:cNvGraphicFramePr>
+            <a:graphic xmlns:a="http://schemas.openxmlformats.org/drawingml/2006/main">
+              <a:graphicData uri="http://schemas.openxmlformats.org/drawingml/2006/picture">
+                <pic:pic xmlns:pic="http://schemas.openxmlformats.org/drawingml/2006/picture">
+                  <pic:nvPicPr>
+                    <pic:cNvPr id="0" name="Picture 2" descr="C:\Users\Welcome\OneDrive\Documents\GitHub\Sales-Data\images\Top 10 product by net revenue.png"/>
+                    <pic:cNvPicPr>
+                      <a:picLocks noChangeAspect="1" noChangeArrowheads="1"/>
+                    </pic:cNvPicPr>
+                  </pic:nvPicPr>
+                  <pic:blipFill>
+                    <a:blip r:embed="rId6"/>
+                    <a:srcRect/>
+                    <a:stretch>
+                      <a:fillRect/>
+                    </a:stretch>
+                  </pic:blipFill>
+                  <pic:spPr bwMode="auto">
+                    <a:xfrm>
+                      <a:off x="0" y="0"/>
+                      <a:ext cx="5943600" cy="3490995"/>
+                    </a:xfrm>
+                    <a:prstGeom prst="rect">
+                      <a:avLst/>
+                    </a:prstGeom>
+                    <a:noFill/>
+                    <a:ln w="9525">
+                      <a:noFill/>
+                      <a:miter lim="800000"/>
+                      <a:headEnd/>
+                      <a:tailEnd/>
+                    </a:ln>
+                  </pic:spPr>
+                </pic:pic>
+              </a:graphicData>
+            </a:graphic>
+          </wp:inline>
+        </w:drawing>
+      </w:r>
+    </w:p>
+    <w:p>
+      <w:pPr>
+        <w:spacing w:before="100" w:beforeAutospacing="1" w:after="100" w:afterAutospacing="1" w:line="240" w:lineRule="auto"/>
+        <w:outlineLvl w:val="2"/>
+        <w:rPr>
+          <w:rFonts w:ascii="Arial" w:eastAsia="Times New Roman" w:hAnsi="Arial" w:cs="Arial"/>
+          <w:b/>
+          <w:bCs/>
+          <w:sz w:val="27"/>
+          <w:szCs w:val="27"/>
+        </w:rPr>
+      </w:pPr>
+    </w:p>
+    <w:p>
+      <w:pPr>
+        <w:spacing w:before="100" w:beforeAutospacing="1" w:after="100" w:afterAutospacing="1" w:line="240" w:lineRule="auto"/>
+        <w:outlineLvl w:val="2"/>
+        <w:rPr>
+          <w:rFonts w:ascii="Arial" w:eastAsia="Times New Roman" w:hAnsi="Arial" w:cs="Arial"/>
+          <w:b/>
+          <w:bCs/>
+          <w:sz w:val="27"/>
+          <w:szCs w:val="27"/>
+        </w:rPr>
+      </w:pPr>
+    </w:p>
+    <w:p>
+      <w:pPr>
+        <w:spacing w:before="100" w:beforeAutospacing="1" w:after="100" w:afterAutospacing="1" w:line="240" w:lineRule="auto"/>
+        <w:outlineLvl w:val="2"/>
+        <w:rPr>
+          <w:rFonts w:ascii="Arial" w:eastAsia="Times New Roman" w:hAnsi="Arial" w:cs="Arial"/>
+          <w:b/>
+          <w:bCs/>
+          <w:sz w:val="27"/>
+          <w:szCs w:val="27"/>
+        </w:rPr>
+      </w:pPr>
+    </w:p>
+    <w:p>
+      <w:pPr>
+        <w:spacing w:before="100" w:beforeAutospacing="1" w:after="100" w:afterAutospacing="1" w:line="240" w:lineRule="auto"/>
+        <w:outlineLvl w:val="2"/>
+        <w:rPr>
+          <w:rFonts w:ascii="Arial" w:eastAsia="Times New Roman" w:hAnsi="Arial" w:cs="Arial"/>
+          <w:b/>
+          <w:bCs/>
+          <w:sz w:val="27"/>
+          <w:szCs w:val="27"/>
+        </w:rPr>
+      </w:pPr>
+    </w:p>
+    <w:p>
+      <w:pPr>
+        <w:spacing w:before="100" w:beforeAutospacing="1" w:after="100" w:afterAutospacing="1" w:line="240" w:lineRule="auto"/>
+        <w:outlineLvl w:val="2"/>
+        <w:rPr>
+          <w:rFonts w:ascii="Arial" w:eastAsia="Times New Roman" w:hAnsi="Arial" w:cs="Arial"/>
+          <w:b/>
+          <w:bCs/>
+          <w:sz w:val="27"/>
+          <w:szCs w:val="27"/>
+        </w:rPr>
+      </w:pPr>
+    </w:p>
+    <w:p>
+      <w:pPr>
+        <w:spacing w:before="100" w:beforeAutospacing="1" w:after="100" w:afterAutospacing="1" w:line="240" w:lineRule="auto"/>
+        <w:outlineLvl w:val="2"/>
+        <w:rPr>
+          <w:rFonts w:ascii="Arial" w:eastAsia="Times New Roman" w:hAnsi="Arial" w:cs="Arial"/>
+          <w:b/>
+          <w:bCs/>
+          <w:sz w:val="27"/>
+          <w:szCs w:val="27"/>
+        </w:rPr>
+      </w:pPr>
+    </w:p>
+    <w:p>
+      <w:pPr>
+        <w:spacing w:before="100" w:beforeAutospacing="1" w:after="100" w:afterAutospacing="1" w:line="240" w:lineRule="auto"/>
+        <w:outlineLvl w:val="2"/>
+        <w:rPr>
+          <w:rFonts w:ascii="Arial" w:eastAsia="Times New Roman" w:hAnsi="Arial" w:cs="Arial"/>
+          <w:b/>
+          <w:bCs/>
+          <w:sz w:val="27"/>
+          <w:szCs w:val="27"/>
+        </w:rPr>
+      </w:pPr>
+    </w:p>
+    <w:p>
+      <w:pPr>
+        <w:spacing w:before="100" w:beforeAutospacing="1" w:after="100" w:afterAutospacing="1" w:line="240" w:lineRule="auto"/>
+        <w:outlineLvl w:val="2"/>
+        <w:rPr>
+          <w:rFonts w:ascii="Arial" w:eastAsia="Times New Roman" w:hAnsi="Arial" w:cs="Arial"/>
+          <w:b/>
+          <w:bCs/>
+          <w:sz w:val="27"/>
+          <w:szCs w:val="27"/>
+        </w:rPr>
+      </w:pPr>
+    </w:p>
+    <w:p>
+      <w:pPr>
+        <w:spacing w:before="100" w:beforeAutospacing="1" w:after="100" w:afterAutospacing="1" w:line="240" w:lineRule="auto"/>
+        <w:outlineLvl w:val="2"/>
+        <w:rPr>
+          <w:rFonts w:ascii="Arial" w:eastAsia="Times New Roman" w:hAnsi="Arial" w:cs="Arial"/>
+          <w:b/>
+          <w:bCs/>
+          <w:sz w:val="27"/>
+          <w:szCs w:val="27"/>
+        </w:rPr>
+      </w:pPr>
+    </w:p>
+    <w:p>
+      <w:pPr>
+        <w:spacing w:before="100" w:beforeAutospacing="1" w:after="100" w:afterAutospacing="1" w:line="240" w:lineRule="auto"/>
+        <w:outlineLvl w:val="2"/>
+        <w:rPr>
+          <w:rFonts w:ascii="Arial" w:eastAsia="Times New Roman" w:hAnsi="Arial" w:cs="Arial"/>
+          <w:b/>
+          <w:bCs/>
+          <w:sz w:val="27"/>
+          <w:szCs w:val="27"/>
+        </w:rPr>
+      </w:pPr>
+    </w:p>
+    <w:p>
+      <w:pPr>
+        <w:spacing w:before="100" w:beforeAutospacing="1" w:after="100" w:afterAutospacing="1" w:line="240" w:lineRule="auto"/>
+        <w:outlineLvl w:val="2"/>
+        <w:rPr>
+          <w:rFonts w:ascii="Arial" w:eastAsia="Times New Roman" w:hAnsi="Arial" w:cs="Arial"/>
+          <w:b/>
+          <w:bCs/>
+          <w:sz w:val="27"/>
+          <w:szCs w:val="27"/>
+        </w:rPr>
+      </w:pPr>
+      <w:r>
+        <w:rPr>
+          <w:rFonts w:ascii="Arial" w:eastAsia="Times New Roman" w:hAnsi="Arial" w:cs="Arial"/>
+          <w:b/>
+          <w:bCs/>
+          <w:sz w:val="27"/>
+          <w:szCs w:val="27"/>
+        </w:rPr>
+        <w:t>3.3 Customer Segmentation Scatter Plot (RFM Segments)</w:t>
+      </w:r>
+    </w:p>
+    <w:p>
+      <w:pPr>
+        <w:spacing w:before="100" w:beforeAutospacing="1" w:after="100" w:afterAutospacing="1" w:line="240" w:lineRule="auto"/>
+        <w:rPr>
+          <w:rFonts w:ascii="Arial" w:eastAsia="Times New Roman" w:hAnsi="Arial" w:cs="Arial"/>
+          <w:iCs/>
+          <w:sz w:val="24"/>
+          <w:szCs w:val="24"/>
+        </w:rPr>
+      </w:pPr>
+      <w:r>
+        <w:rPr>
+          <w:rFonts w:ascii="Arial" w:eastAsia="Times New Roman" w:hAnsi="Arial" w:cs="Arial"/>
+          <w:iCs/>
+          <w:sz w:val="24"/>
+          <w:szCs w:val="24"/>
+        </w:rPr>
+        <w:t xml:space="preserve">“Segment 0 customers are highly valuable based on their </w:t>
+      </w:r>
+      <w:proofErr w:type="spellStart"/>
+      <w:r>
+        <w:rPr>
+          <w:rFonts w:ascii="Arial" w:eastAsia="Times New Roman" w:hAnsi="Arial" w:cs="Arial"/>
+          <w:iCs/>
+          <w:sz w:val="24"/>
+          <w:szCs w:val="24"/>
+        </w:rPr>
+        <w:t>recency</w:t>
+      </w:r>
+      <w:proofErr w:type="spellEnd"/>
+      <w:r>
+        <w:rPr>
+          <w:rFonts w:ascii="Arial" w:eastAsia="Times New Roman" w:hAnsi="Arial" w:cs="Arial"/>
+          <w:iCs/>
+          <w:sz w:val="24"/>
+          <w:szCs w:val="24"/>
+        </w:rPr>
+        <w:t>, frequency, and monetary scores.”</w:t>
+      </w:r>
+    </w:p>
+    <w:p>
+      <w:pPr>
+        <w:spacing w:before="100" w:beforeAutospacing="1" w:after="100" w:afterAutospacing="1" w:line="240" w:lineRule="auto"/>
+        <w:rPr>
+          <w:rFonts w:ascii="Arial" w:eastAsia="Times New Roman" w:hAnsi="Arial" w:cs="Arial"/>
+          <w:sz w:val="24"/>
+          <w:szCs w:val="24"/>
+        </w:rPr>
+      </w:pPr>
+      <w:r>
+        <w:rPr>
+          <w:rFonts w:ascii="Arial" w:eastAsia="Times New Roman" w:hAnsi="Arial" w:cs="Arial"/>
+          <w:noProof/>
+          <w:sz w:val="24"/>
+          <w:szCs w:val="24"/>
+        </w:rPr>
+        <w:drawing>
+          <wp:inline distT="0" distB="0" distL="0" distR="0">
+            <wp:extent cx="5943600" cy="3801117"/>
+            <wp:effectExtent l="19050" t="0" r="0" b="0"/>
+            <wp:docPr id="3" name="Picture 3" descr="C:\Users\Welcome\OneDrive\Documents\GitHub\Sales-Data\images\Customer segmentation.png"/>
+            <wp:cNvGraphicFramePr>
+              <a:graphicFrameLocks xmlns:a="http://schemas.openxmlformats.org/drawingml/2006/main" noChangeAspect="1"/>
+            </wp:cNvGraphicFramePr>
+            <a:graphic xmlns:a="http://schemas.openxmlformats.org/drawingml/2006/main">
+              <a:graphicData uri="http://schemas.openxmlformats.org/drawingml/2006/picture">
+                <pic:pic xmlns:pic="http://schemas.openxmlformats.org/drawingml/2006/picture">
+                  <pic:nvPicPr>
+                    <pic:cNvPr id="0" name="Picture 3" descr="C:\Users\Welcome\OneDrive\Documents\GitHub\Sales-Data\images\Customer segmentation.png"/>
+                    <pic:cNvPicPr>
+                      <a:picLocks noChangeAspect="1" noChangeArrowheads="1"/>
+                    </pic:cNvPicPr>
+                  </pic:nvPicPr>
+                  <pic:blipFill>
+                    <a:blip r:embed="rId7"/>
+                    <a:srcRect/>
+                    <a:stretch>
+                      <a:fillRect/>
+                    </a:stretch>
+                  </pic:blipFill>
+                  <pic:spPr bwMode="auto">
+                    <a:xfrm>
+                      <a:off x="0" y="0"/>
+                      <a:ext cx="5943600" cy="3801117"/>
+                    </a:xfrm>
+                    <a:prstGeom prst="rect">
+                      <a:avLst/>
+                    </a:prstGeom>
+                    <a:noFill/>
+                    <a:ln w="9525">
+                      <a:noFill/>
+                      <a:miter lim="800000"/>
+                      <a:headEnd/>
+                      <a:tailEnd/>
+                    </a:ln>
+                  </pic:spPr>
+                </pic:pic>
+              </a:graphicData>
+            </a:graphic>
+          </wp:inline>
+        </w:drawing>
+      </w:r>
+    </w:p>
+    <w:p>
+      <w:pPr>
+        <w:spacing w:before="100" w:beforeAutospacing="1" w:after="100" w:afterAutospacing="1" w:line="240" w:lineRule="auto"/>
+        <w:outlineLvl w:val="2"/>
+        <w:rPr>
+          <w:rFonts w:ascii="Arial" w:eastAsia="Times New Roman" w:hAnsi="Arial" w:cs="Arial"/>
+          <w:b/>
+          <w:bCs/>
+          <w:sz w:val="27"/>
+          <w:szCs w:val="27"/>
+        </w:rPr>
+      </w:pPr>
+      <w:r>
+        <w:rPr>
+          <w:rFonts w:ascii="Arial" w:eastAsia="Times New Roman" w:hAnsi="Arial" w:cs="Arial"/>
+          <w:b/>
+          <w:bCs/>
+          <w:sz w:val="27"/>
+          <w:szCs w:val="27"/>
+        </w:rPr>
+        <w:t>3.4 Sales by Country</w:t>
+      </w:r>
+    </w:p>
+    <w:p>
+      <w:pPr>
+        <w:spacing w:before="100" w:beforeAutospacing="1" w:after="100" w:afterAutospacing="1" w:line="240" w:lineRule="auto"/>
+        <w:rPr>
+          <w:rFonts w:ascii="Arial" w:eastAsia="Times New Roman" w:hAnsi="Arial" w:cs="Arial"/>
+          <w:sz w:val="24"/>
+          <w:szCs w:val="24"/>
+        </w:rPr>
+      </w:pPr>
+      <w:r>
+        <w:rPr>
+          <w:rFonts w:ascii="Arial" w:eastAsia="Times New Roman" w:hAnsi="Arial" w:cs="Arial"/>
+          <w:iCs/>
+          <w:sz w:val="24"/>
+          <w:szCs w:val="24"/>
+        </w:rPr>
+        <w:t>“Australia leads total sales, followed by Spain and Germany.”</w:t>
+      </w:r>
+    </w:p>
+    <w:p>
+      <w:pPr>
+        <w:spacing w:before="100" w:beforeAutospacing="1" w:after="100" w:afterAutospacing="1" w:line="240" w:lineRule="auto"/>
         <w:outlineLvl w:val="1"/>
         <w:rPr>
-          <w:rFonts w:ascii="Times New Roman" w:eastAsia="Times New Roman" w:hAnsi="Times New Roman" w:cs="Times New Roman"/>
+          <w:rFonts w:ascii="Arial" w:eastAsia="Times New Roman" w:hAnsi="Arial" w:cs="Arial"/>
           <w:b/>
           <w:bCs/>
           <w:color w:val="000000" w:themeColor="text1"/>
@@ -1812,20 +2327,34 @@
           <w:szCs w:val="44"/>
         </w:rPr>
       </w:pPr>
-      <w:r>
-        <w:rPr>
-          <w:rFonts w:ascii="Times New Roman" w:eastAsia="Times New Roman" w:hAnsi="Times New Roman" w:cs="Times New Roman"/>
+    </w:p>
+    <w:p>
+      <w:pPr>
+        <w:spacing w:before="100" w:beforeAutospacing="1" w:after="100" w:afterAutospacing="1" w:line="240" w:lineRule="auto"/>
+        <w:outlineLvl w:val="1"/>
+        <w:rPr>
+          <w:rFonts w:ascii="Arial" w:eastAsia="Times New Roman" w:hAnsi="Arial" w:cs="Arial"/>
           <w:b/>
           <w:bCs/>
           <w:color w:val="000000" w:themeColor="text1"/>
           <w:sz w:val="44"/>
           <w:szCs w:val="44"/>
         </w:rPr>
+      </w:pPr>
+      <w:r>
+        <w:rPr>
+          <w:rFonts w:ascii="Arial" w:eastAsia="Times New Roman" w:hAnsi="Arial" w:cs="Arial"/>
+          <w:b/>
+          <w:bCs/>
+          <w:color w:val="000000" w:themeColor="text1"/>
+          <w:sz w:val="44"/>
+          <w:szCs w:val="44"/>
+        </w:rPr>
         <w:t xml:space="preserve">4. </w:t>
       </w:r>
       <w:r>
         <w:rPr>
-          <w:rFonts w:ascii="Times New Roman" w:hAnsi="Times New Roman" w:cs="Times New Roman"/>
+          <w:rFonts w:ascii="Arial" w:hAnsi="Arial" w:cs="Arial"/>
           <w:b/>
           <w:color w:val="000000" w:themeColor="text1"/>
           <w:sz w:val="44"/>
@@ -1840,7 +2369,7 @@
         <w:spacing w:before="100" w:beforeAutospacing="1" w:after="100" w:afterAutospacing="1" w:line="240" w:lineRule="auto"/>
         <w:outlineLvl w:val="2"/>
         <w:rPr>
-          <w:rFonts w:ascii="Times New Roman" w:eastAsia="Times New Roman" w:hAnsi="Times New Roman" w:cs="Times New Roman"/>
+          <w:rFonts w:ascii="Arial" w:eastAsia="Times New Roman" w:hAnsi="Arial" w:cs="Arial"/>
           <w:b/>
           <w:bCs/>
           <w:sz w:val="27"/>
@@ -1849,7 +2378,7 @@
       </w:pPr>
       <w:r>
         <w:rPr>
-          <w:rFonts w:ascii="Times New Roman" w:eastAsia="Times New Roman" w:hAnsi="Times New Roman" w:cs="Times New Roman"/>
+          <w:rFonts w:ascii="Arial" w:eastAsia="Times New Roman" w:hAnsi="Arial" w:cs="Arial"/>
           <w:b/>
           <w:bCs/>
           <w:sz w:val="27"/>
@@ -1860,7 +2389,7 @@
       <w:proofErr w:type="gramStart"/>
       <w:r>
         <w:rPr>
-          <w:rFonts w:ascii="Times New Roman" w:eastAsia="Times New Roman" w:hAnsi="Times New Roman" w:cs="Times New Roman"/>
+          <w:rFonts w:ascii="Arial" w:eastAsia="Times New Roman" w:hAnsi="Arial" w:cs="Arial"/>
           <w:b/>
           <w:bCs/>
           <w:sz w:val="27"/>
@@ -1871,7 +2400,7 @@
       <w:proofErr w:type="gramEnd"/>
       <w:r>
         <w:rPr>
-          <w:rFonts w:ascii="Times New Roman" w:eastAsia="Times New Roman" w:hAnsi="Times New Roman" w:cs="Times New Roman"/>
+          <w:rFonts w:ascii="Arial" w:eastAsia="Times New Roman" w:hAnsi="Arial" w:cs="Arial"/>
           <w:b/>
           <w:bCs/>
           <w:sz w:val="27"/>
@@ -1888,14 +2417,14 @@
         </w:numPr>
         <w:spacing w:before="100" w:beforeAutospacing="1" w:after="100" w:afterAutospacing="1" w:line="240" w:lineRule="auto"/>
         <w:rPr>
-          <w:rFonts w:ascii="Times New Roman" w:eastAsia="Times New Roman" w:hAnsi="Times New Roman" w:cs="Times New Roman"/>
-          <w:sz w:val="24"/>
-          <w:szCs w:val="24"/>
-        </w:rPr>
-      </w:pPr>
-      <w:r>
-        <w:rPr>
-          <w:rFonts w:ascii="Times New Roman" w:eastAsia="Times New Roman" w:hAnsi="Times New Roman" w:cs="Times New Roman"/>
+          <w:rFonts w:ascii="Arial" w:eastAsia="Times New Roman" w:hAnsi="Arial" w:cs="Arial"/>
+          <w:sz w:val="24"/>
+          <w:szCs w:val="24"/>
+        </w:rPr>
+      </w:pPr>
+      <w:r>
+        <w:rPr>
+          <w:rFonts w:ascii="Arial" w:eastAsia="Times New Roman" w:hAnsi="Arial" w:cs="Arial"/>
           <w:b/>
           <w:bCs/>
           <w:sz w:val="24"/>
@@ -1905,7 +2434,7 @@
       </w:r>
       <w:r>
         <w:rPr>
-          <w:rFonts w:ascii="Times New Roman" w:eastAsia="Times New Roman" w:hAnsi="Times New Roman" w:cs="Times New Roman"/>
+          <w:rFonts w:ascii="Arial" w:eastAsia="Times New Roman" w:hAnsi="Arial" w:cs="Arial"/>
           <w:sz w:val="24"/>
           <w:szCs w:val="24"/>
         </w:rPr>
@@ -1913,7 +2442,7 @@
       </w:r>
       <w:r>
         <w:rPr>
-          <w:rFonts w:ascii="Times New Roman" w:eastAsia="Times New Roman" w:hAnsi="Times New Roman" w:cs="Times New Roman"/>
+          <w:rFonts w:ascii="Arial" w:eastAsia="Times New Roman" w:hAnsi="Arial" w:cs="Arial"/>
           <w:b/>
           <w:bCs/>
           <w:sz w:val="24"/>
@@ -1923,7 +2452,7 @@
       </w:r>
       <w:r>
         <w:rPr>
-          <w:rFonts w:ascii="Times New Roman" w:eastAsia="Times New Roman" w:hAnsi="Times New Roman" w:cs="Times New Roman"/>
+          <w:rFonts w:ascii="Arial" w:eastAsia="Times New Roman" w:hAnsi="Arial" w:cs="Arial"/>
           <w:sz w:val="24"/>
           <w:szCs w:val="24"/>
         </w:rPr>
@@ -1931,7 +2460,7 @@
       </w:r>
       <w:r>
         <w:rPr>
-          <w:rFonts w:ascii="Times New Roman" w:eastAsia="Times New Roman" w:hAnsi="Times New Roman" w:cs="Times New Roman"/>
+          <w:rFonts w:ascii="Arial" w:eastAsia="Times New Roman" w:hAnsi="Arial" w:cs="Arial"/>
           <w:b/>
           <w:bCs/>
           <w:sz w:val="24"/>
@@ -1941,7 +2470,7 @@
       </w:r>
       <w:r>
         <w:rPr>
-          <w:rFonts w:ascii="Times New Roman" w:eastAsia="Times New Roman" w:hAnsi="Times New Roman" w:cs="Times New Roman"/>
+          <w:rFonts w:ascii="Arial" w:eastAsia="Times New Roman" w:hAnsi="Arial" w:cs="Arial"/>
           <w:sz w:val="24"/>
           <w:szCs w:val="24"/>
         </w:rPr>
@@ -1956,24 +2485,25 @@
         </w:numPr>
         <w:spacing w:before="100" w:beforeAutospacing="1" w:after="100" w:afterAutospacing="1" w:line="240" w:lineRule="auto"/>
         <w:rPr>
-          <w:rFonts w:ascii="Times New Roman" w:eastAsia="Times New Roman" w:hAnsi="Times New Roman" w:cs="Times New Roman"/>
-          <w:sz w:val="24"/>
-          <w:szCs w:val="24"/>
-        </w:rPr>
-      </w:pPr>
-      <w:r>
-        <w:rPr>
-          <w:rFonts w:ascii="Times New Roman" w:eastAsia="Times New Roman" w:hAnsi="Times New Roman" w:cs="Times New Roman"/>
-          <w:b/>
-          <w:bCs/>
-          <w:sz w:val="24"/>
-          <w:szCs w:val="24"/>
-        </w:rPr>
+          <w:rFonts w:ascii="Arial" w:eastAsia="Times New Roman" w:hAnsi="Arial" w:cs="Arial"/>
+          <w:sz w:val="24"/>
+          <w:szCs w:val="24"/>
+        </w:rPr>
+      </w:pPr>
+      <w:r>
+        <w:rPr>
+          <w:rFonts w:ascii="Arial" w:eastAsia="Times New Roman" w:hAnsi="Arial" w:cs="Arial"/>
+          <w:b/>
+          <w:bCs/>
+          <w:sz w:val="24"/>
+          <w:szCs w:val="24"/>
+        </w:rPr>
+        <w:lastRenderedPageBreak/>
         <w:t>Product Bundling</w:t>
       </w:r>
       <w:r>
         <w:rPr>
-          <w:rFonts w:ascii="Times New Roman" w:eastAsia="Times New Roman" w:hAnsi="Times New Roman" w:cs="Times New Roman"/>
+          <w:rFonts w:ascii="Arial" w:eastAsia="Times New Roman" w:hAnsi="Arial" w:cs="Arial"/>
           <w:sz w:val="24"/>
           <w:szCs w:val="24"/>
         </w:rPr>
@@ -1985,16 +2515,29 @@
         <w:spacing w:before="100" w:beforeAutospacing="1" w:after="100" w:afterAutospacing="1" w:line="240" w:lineRule="auto"/>
         <w:outlineLvl w:val="2"/>
         <w:rPr>
-          <w:rFonts w:ascii="Times New Roman" w:eastAsia="Times New Roman" w:hAnsi="Times New Roman" w:cs="Times New Roman"/>
+          <w:rFonts w:ascii="Arial" w:eastAsia="Times New Roman" w:hAnsi="Arial" w:cs="Arial"/>
           <w:b/>
           <w:bCs/>
           <w:sz w:val="27"/>
           <w:szCs w:val="27"/>
         </w:rPr>
       </w:pPr>
-      <w:r>
-        <w:rPr>
-          <w:rFonts w:ascii="Times New Roman" w:eastAsia="Times New Roman" w:hAnsi="Times New Roman" w:cs="Times New Roman"/>
+    </w:p>
+    <w:p>
+      <w:pPr>
+        <w:spacing w:before="100" w:beforeAutospacing="1" w:after="100" w:afterAutospacing="1" w:line="240" w:lineRule="auto"/>
+        <w:outlineLvl w:val="2"/>
+        <w:rPr>
+          <w:rFonts w:ascii="Arial" w:eastAsia="Times New Roman" w:hAnsi="Arial" w:cs="Arial"/>
+          <w:b/>
+          <w:bCs/>
+          <w:sz w:val="27"/>
+          <w:szCs w:val="27"/>
+        </w:rPr>
+      </w:pPr>
+      <w:r>
+        <w:rPr>
+          <w:rFonts w:ascii="Arial" w:eastAsia="Times New Roman" w:hAnsi="Arial" w:cs="Arial"/>
           <w:b/>
           <w:bCs/>
           <w:sz w:val="27"/>
@@ -2011,14 +2554,14 @@
         </w:numPr>
         <w:spacing w:before="100" w:beforeAutospacing="1" w:after="100" w:afterAutospacing="1" w:line="240" w:lineRule="auto"/>
         <w:rPr>
-          <w:rFonts w:ascii="Times New Roman" w:eastAsia="Times New Roman" w:hAnsi="Times New Roman" w:cs="Times New Roman"/>
-          <w:sz w:val="24"/>
-          <w:szCs w:val="24"/>
-        </w:rPr>
-      </w:pPr>
-      <w:r>
-        <w:rPr>
-          <w:rFonts w:ascii="Times New Roman" w:eastAsia="Times New Roman" w:hAnsi="Times New Roman" w:cs="Times New Roman"/>
+          <w:rFonts w:ascii="Arial" w:eastAsia="Times New Roman" w:hAnsi="Arial" w:cs="Arial"/>
+          <w:sz w:val="24"/>
+          <w:szCs w:val="24"/>
+        </w:rPr>
+      </w:pPr>
+      <w:r>
+        <w:rPr>
+          <w:rFonts w:ascii="Arial" w:eastAsia="Times New Roman" w:hAnsi="Arial" w:cs="Arial"/>
           <w:b/>
           <w:bCs/>
           <w:sz w:val="24"/>
@@ -2028,7 +2571,7 @@
       </w:r>
       <w:r>
         <w:rPr>
-          <w:rFonts w:ascii="Times New Roman" w:eastAsia="Times New Roman" w:hAnsi="Times New Roman" w:cs="Times New Roman"/>
+          <w:rFonts w:ascii="Arial" w:eastAsia="Times New Roman" w:hAnsi="Arial" w:cs="Arial"/>
           <w:sz w:val="24"/>
           <w:szCs w:val="24"/>
         </w:rPr>
@@ -2036,7 +2579,7 @@
       </w:r>
       <w:r>
         <w:rPr>
-          <w:rFonts w:ascii="Times New Roman" w:eastAsia="Times New Roman" w:hAnsi="Times New Roman" w:cs="Times New Roman"/>
+          <w:rFonts w:ascii="Arial" w:eastAsia="Times New Roman" w:hAnsi="Arial" w:cs="Arial"/>
           <w:b/>
           <w:bCs/>
           <w:sz w:val="24"/>
@@ -2046,7 +2589,7 @@
       </w:r>
       <w:r>
         <w:rPr>
-          <w:rFonts w:ascii="Times New Roman" w:eastAsia="Times New Roman" w:hAnsi="Times New Roman" w:cs="Times New Roman"/>
+          <w:rFonts w:ascii="Arial" w:eastAsia="Times New Roman" w:hAnsi="Arial" w:cs="Arial"/>
           <w:sz w:val="24"/>
           <w:szCs w:val="24"/>
         </w:rPr>
@@ -2061,14 +2604,14 @@
         </w:numPr>
         <w:spacing w:before="100" w:beforeAutospacing="1" w:after="100" w:afterAutospacing="1" w:line="240" w:lineRule="auto"/>
         <w:rPr>
-          <w:rFonts w:ascii="Times New Roman" w:eastAsia="Times New Roman" w:hAnsi="Times New Roman" w:cs="Times New Roman"/>
-          <w:sz w:val="24"/>
-          <w:szCs w:val="24"/>
-        </w:rPr>
-      </w:pPr>
-      <w:r>
-        <w:rPr>
-          <w:rFonts w:ascii="Times New Roman" w:eastAsia="Times New Roman" w:hAnsi="Times New Roman" w:cs="Times New Roman"/>
+          <w:rFonts w:ascii="Arial" w:eastAsia="Times New Roman" w:hAnsi="Arial" w:cs="Arial"/>
+          <w:sz w:val="24"/>
+          <w:szCs w:val="24"/>
+        </w:rPr>
+      </w:pPr>
+      <w:r>
+        <w:rPr>
+          <w:rFonts w:ascii="Arial" w:eastAsia="Times New Roman" w:hAnsi="Arial" w:cs="Arial"/>
           <w:b/>
           <w:bCs/>
           <w:sz w:val="24"/>
@@ -2078,7 +2621,7 @@
       </w:r>
       <w:r>
         <w:rPr>
-          <w:rFonts w:ascii="Times New Roman" w:eastAsia="Times New Roman" w:hAnsi="Times New Roman" w:cs="Times New Roman"/>
+          <w:rFonts w:ascii="Arial" w:eastAsia="Times New Roman" w:hAnsi="Arial" w:cs="Arial"/>
           <w:sz w:val="24"/>
           <w:szCs w:val="24"/>
         </w:rPr>
@@ -2090,7 +2633,7 @@
         <w:spacing w:before="100" w:beforeAutospacing="1" w:after="100" w:afterAutospacing="1" w:line="240" w:lineRule="auto"/>
         <w:outlineLvl w:val="2"/>
         <w:rPr>
-          <w:rFonts w:ascii="Times New Roman" w:eastAsia="Times New Roman" w:hAnsi="Times New Roman" w:cs="Times New Roman"/>
+          <w:rFonts w:ascii="Arial" w:eastAsia="Times New Roman" w:hAnsi="Arial" w:cs="Arial"/>
           <w:b/>
           <w:bCs/>
           <w:sz w:val="27"/>
@@ -2099,7 +2642,7 @@
       </w:pPr>
       <w:r>
         <w:rPr>
-          <w:rFonts w:ascii="Times New Roman" w:eastAsia="Times New Roman" w:hAnsi="Times New Roman" w:cs="Times New Roman"/>
+          <w:rFonts w:ascii="Arial" w:eastAsia="Times New Roman" w:hAnsi="Arial" w:cs="Arial"/>
           <w:b/>
           <w:bCs/>
           <w:sz w:val="27"/>
@@ -2116,14 +2659,14 @@
         </w:numPr>
         <w:spacing w:before="100" w:beforeAutospacing="1" w:after="100" w:afterAutospacing="1" w:line="240" w:lineRule="auto"/>
         <w:rPr>
-          <w:rFonts w:ascii="Times New Roman" w:eastAsia="Times New Roman" w:hAnsi="Times New Roman" w:cs="Times New Roman"/>
-          <w:sz w:val="24"/>
-          <w:szCs w:val="24"/>
-        </w:rPr>
-      </w:pPr>
-      <w:r>
-        <w:rPr>
-          <w:rFonts w:ascii="Times New Roman" w:eastAsia="Times New Roman" w:hAnsi="Times New Roman" w:cs="Times New Roman"/>
+          <w:rFonts w:ascii="Arial" w:eastAsia="Times New Roman" w:hAnsi="Arial" w:cs="Arial"/>
+          <w:sz w:val="24"/>
+          <w:szCs w:val="24"/>
+        </w:rPr>
+      </w:pPr>
+      <w:r>
+        <w:rPr>
+          <w:rFonts w:ascii="Arial" w:eastAsia="Times New Roman" w:hAnsi="Arial" w:cs="Arial"/>
           <w:b/>
           <w:bCs/>
           <w:sz w:val="24"/>
@@ -2133,7 +2676,7 @@
       </w:r>
       <w:r>
         <w:rPr>
-          <w:rFonts w:ascii="Times New Roman" w:eastAsia="Times New Roman" w:hAnsi="Times New Roman" w:cs="Times New Roman"/>
+          <w:rFonts w:ascii="Arial" w:eastAsia="Times New Roman" w:hAnsi="Arial" w:cs="Arial"/>
           <w:sz w:val="24"/>
           <w:szCs w:val="24"/>
         </w:rPr>
@@ -2148,14 +2691,14 @@
         </w:numPr>
         <w:spacing w:before="100" w:beforeAutospacing="1" w:after="100" w:afterAutospacing="1" w:line="240" w:lineRule="auto"/>
         <w:rPr>
-          <w:rFonts w:ascii="Times New Roman" w:eastAsia="Times New Roman" w:hAnsi="Times New Roman" w:cs="Times New Roman"/>
-          <w:sz w:val="24"/>
-          <w:szCs w:val="24"/>
-        </w:rPr>
-      </w:pPr>
-      <w:r>
-        <w:rPr>
-          <w:rFonts w:ascii="Times New Roman" w:eastAsia="Times New Roman" w:hAnsi="Times New Roman" w:cs="Times New Roman"/>
+          <w:rFonts w:ascii="Arial" w:eastAsia="Times New Roman" w:hAnsi="Arial" w:cs="Arial"/>
+          <w:sz w:val="24"/>
+          <w:szCs w:val="24"/>
+        </w:rPr>
+      </w:pPr>
+      <w:r>
+        <w:rPr>
+          <w:rFonts w:ascii="Arial" w:eastAsia="Times New Roman" w:hAnsi="Arial" w:cs="Arial"/>
           <w:b/>
           <w:bCs/>
           <w:sz w:val="24"/>
@@ -2165,7 +2708,7 @@
       </w:r>
       <w:r>
         <w:rPr>
-          <w:rFonts w:ascii="Times New Roman" w:eastAsia="Times New Roman" w:hAnsi="Times New Roman" w:cs="Times New Roman"/>
+          <w:rFonts w:ascii="Arial" w:eastAsia="Times New Roman" w:hAnsi="Arial" w:cs="Arial"/>
           <w:sz w:val="24"/>
           <w:szCs w:val="24"/>
         </w:rPr>
@@ -2177,7 +2720,7 @@
         <w:spacing w:before="100" w:beforeAutospacing="1" w:after="100" w:afterAutospacing="1" w:line="240" w:lineRule="auto"/>
         <w:outlineLvl w:val="2"/>
         <w:rPr>
-          <w:rFonts w:ascii="Times New Roman" w:eastAsia="Times New Roman" w:hAnsi="Times New Roman" w:cs="Times New Roman"/>
+          <w:rFonts w:ascii="Arial" w:eastAsia="Times New Roman" w:hAnsi="Arial" w:cs="Arial"/>
           <w:b/>
           <w:bCs/>
           <w:sz w:val="27"/>
@@ -2186,7 +2729,7 @@
       </w:pPr>
       <w:r>
         <w:rPr>
-          <w:rFonts w:ascii="Times New Roman" w:eastAsia="Times New Roman" w:hAnsi="Times New Roman" w:cs="Times New Roman"/>
+          <w:rFonts w:ascii="Arial" w:eastAsia="Times New Roman" w:hAnsi="Arial" w:cs="Arial"/>
           <w:b/>
           <w:bCs/>
           <w:sz w:val="27"/>
@@ -2203,14 +2746,14 @@
         </w:numPr>
         <w:spacing w:before="100" w:beforeAutospacing="1" w:after="100" w:afterAutospacing="1" w:line="240" w:lineRule="auto"/>
         <w:rPr>
-          <w:rFonts w:ascii="Times New Roman" w:eastAsia="Times New Roman" w:hAnsi="Times New Roman" w:cs="Times New Roman"/>
-          <w:sz w:val="24"/>
-          <w:szCs w:val="24"/>
-        </w:rPr>
-      </w:pPr>
-      <w:r>
-        <w:rPr>
-          <w:rFonts w:ascii="Times New Roman" w:eastAsia="Times New Roman" w:hAnsi="Times New Roman" w:cs="Times New Roman"/>
+          <w:rFonts w:ascii="Arial" w:eastAsia="Times New Roman" w:hAnsi="Arial" w:cs="Arial"/>
+          <w:sz w:val="24"/>
+          <w:szCs w:val="24"/>
+        </w:rPr>
+      </w:pPr>
+      <w:r>
+        <w:rPr>
+          <w:rFonts w:ascii="Arial" w:eastAsia="Times New Roman" w:hAnsi="Arial" w:cs="Arial"/>
           <w:b/>
           <w:bCs/>
           <w:sz w:val="24"/>
@@ -2220,7 +2763,7 @@
       </w:r>
       <w:r>
         <w:rPr>
-          <w:rFonts w:ascii="Times New Roman" w:eastAsia="Times New Roman" w:hAnsi="Times New Roman" w:cs="Times New Roman"/>
+          <w:rFonts w:ascii="Arial" w:eastAsia="Times New Roman" w:hAnsi="Arial" w:cs="Arial"/>
           <w:sz w:val="24"/>
           <w:szCs w:val="24"/>
         </w:rPr>
@@ -2235,14 +2778,14 @@
         </w:numPr>
         <w:spacing w:before="100" w:beforeAutospacing="1" w:after="100" w:afterAutospacing="1" w:line="240" w:lineRule="auto"/>
         <w:rPr>
-          <w:rFonts w:ascii="Times New Roman" w:eastAsia="Times New Roman" w:hAnsi="Times New Roman" w:cs="Times New Roman"/>
-          <w:sz w:val="24"/>
-          <w:szCs w:val="24"/>
-        </w:rPr>
-      </w:pPr>
-      <w:r>
-        <w:rPr>
-          <w:rFonts w:ascii="Times New Roman" w:eastAsia="Times New Roman" w:hAnsi="Times New Roman" w:cs="Times New Roman"/>
+          <w:rFonts w:ascii="Arial" w:eastAsia="Times New Roman" w:hAnsi="Arial" w:cs="Arial"/>
+          <w:sz w:val="24"/>
+          <w:szCs w:val="24"/>
+        </w:rPr>
+      </w:pPr>
+      <w:r>
+        <w:rPr>
+          <w:rFonts w:ascii="Arial" w:eastAsia="Times New Roman" w:hAnsi="Arial" w:cs="Arial"/>
           <w:b/>
           <w:bCs/>
           <w:sz w:val="24"/>
@@ -2252,7 +2795,7 @@
       </w:r>
       <w:r>
         <w:rPr>
-          <w:rFonts w:ascii="Times New Roman" w:eastAsia="Times New Roman" w:hAnsi="Times New Roman" w:cs="Times New Roman"/>
+          <w:rFonts w:ascii="Arial" w:eastAsia="Times New Roman" w:hAnsi="Arial" w:cs="Arial"/>
           <w:sz w:val="24"/>
           <w:szCs w:val="24"/>
         </w:rPr>
@@ -2264,30 +2807,135 @@
         <w:spacing w:before="100" w:beforeAutospacing="1" w:after="100" w:afterAutospacing="1" w:line="240" w:lineRule="auto"/>
         <w:outlineLvl w:val="1"/>
         <w:rPr>
-          <w:rFonts w:ascii="Times New Roman" w:eastAsia="Times New Roman" w:hAnsi="Times New Roman" w:cs="Times New Roman"/>
+          <w:rFonts w:ascii="Arial" w:eastAsia="Times New Roman" w:hAnsi="Arial" w:cs="Arial"/>
           <w:b/>
           <w:bCs/>
           <w:sz w:val="44"/>
           <w:szCs w:val="44"/>
         </w:rPr>
       </w:pPr>
-      <w:r>
-        <w:rPr>
-          <w:rFonts w:ascii="Times New Roman" w:eastAsia="Times New Roman" w:hAnsi="Times New Roman" w:cs="Times New Roman"/>
+    </w:p>
+    <w:p>
+      <w:pPr>
+        <w:spacing w:before="100" w:beforeAutospacing="1" w:after="100" w:afterAutospacing="1" w:line="240" w:lineRule="auto"/>
+        <w:outlineLvl w:val="1"/>
+        <w:rPr>
+          <w:rFonts w:ascii="Arial" w:eastAsia="Times New Roman" w:hAnsi="Arial" w:cs="Arial"/>
           <w:b/>
           <w:bCs/>
           <w:sz w:val="44"/>
           <w:szCs w:val="44"/>
         </w:rPr>
-        <w:t>5. Sales Forecasting</w:t>
-      </w:r>
+      </w:pPr>
     </w:p>
     <w:p>
       <w:pPr>
         <w:spacing w:before="100" w:beforeAutospacing="1" w:after="100" w:afterAutospacing="1" w:line="240" w:lineRule="auto"/>
+        <w:outlineLvl w:val="1"/>
+        <w:rPr>
+          <w:rFonts w:ascii="Arial" w:eastAsia="Times New Roman" w:hAnsi="Arial" w:cs="Arial"/>
+          <w:b/>
+          <w:bCs/>
+          <w:sz w:val="44"/>
+          <w:szCs w:val="44"/>
+        </w:rPr>
+      </w:pPr>
+    </w:p>
+    <w:p>
+      <w:pPr>
+        <w:spacing w:before="100" w:beforeAutospacing="1" w:after="100" w:afterAutospacing="1" w:line="240" w:lineRule="auto"/>
+        <w:outlineLvl w:val="1"/>
+        <w:rPr>
+          <w:rFonts w:ascii="Arial" w:eastAsia="Times New Roman" w:hAnsi="Arial" w:cs="Arial"/>
+          <w:b/>
+          <w:bCs/>
+          <w:sz w:val="44"/>
+          <w:szCs w:val="44"/>
+        </w:rPr>
+      </w:pPr>
+    </w:p>
+    <w:p>
+      <w:pPr>
+        <w:spacing w:before="100" w:beforeAutospacing="1" w:after="100" w:afterAutospacing="1" w:line="240" w:lineRule="auto"/>
+        <w:outlineLvl w:val="1"/>
+        <w:rPr>
+          <w:rFonts w:ascii="Arial" w:eastAsia="Times New Roman" w:hAnsi="Arial" w:cs="Arial"/>
+          <w:b/>
+          <w:bCs/>
+          <w:sz w:val="44"/>
+          <w:szCs w:val="44"/>
+        </w:rPr>
+      </w:pPr>
+    </w:p>
+    <w:p>
+      <w:pPr>
+        <w:spacing w:before="100" w:beforeAutospacing="1" w:after="100" w:afterAutospacing="1" w:line="240" w:lineRule="auto"/>
+        <w:outlineLvl w:val="1"/>
+        <w:rPr>
+          <w:rFonts w:ascii="Arial" w:eastAsia="Times New Roman" w:hAnsi="Arial" w:cs="Arial"/>
+          <w:b/>
+          <w:bCs/>
+          <w:sz w:val="44"/>
+          <w:szCs w:val="44"/>
+        </w:rPr>
+      </w:pPr>
+    </w:p>
+    <w:p>
+      <w:pPr>
+        <w:spacing w:before="100" w:beforeAutospacing="1" w:after="100" w:afterAutospacing="1" w:line="240" w:lineRule="auto"/>
+        <w:outlineLvl w:val="1"/>
+        <w:rPr>
+          <w:rFonts w:ascii="Arial" w:eastAsia="Times New Roman" w:hAnsi="Arial" w:cs="Arial"/>
+          <w:b/>
+          <w:bCs/>
+          <w:sz w:val="44"/>
+          <w:szCs w:val="44"/>
+        </w:rPr>
+      </w:pPr>
+    </w:p>
+    <w:p>
+      <w:pPr>
+        <w:spacing w:before="100" w:beforeAutospacing="1" w:after="100" w:afterAutospacing="1" w:line="240" w:lineRule="auto"/>
+        <w:outlineLvl w:val="1"/>
+        <w:rPr>
+          <w:rFonts w:ascii="Arial" w:eastAsia="Times New Roman" w:hAnsi="Arial" w:cs="Arial"/>
+          <w:b/>
+          <w:bCs/>
+          <w:sz w:val="44"/>
+          <w:szCs w:val="44"/>
+        </w:rPr>
+      </w:pPr>
+    </w:p>
+    <w:p>
+      <w:pPr>
+        <w:spacing w:before="100" w:beforeAutospacing="1" w:after="100" w:afterAutospacing="1" w:line="240" w:lineRule="auto"/>
+        <w:outlineLvl w:val="1"/>
+        <w:rPr>
+          <w:rFonts w:ascii="Arial" w:eastAsia="Times New Roman" w:hAnsi="Arial" w:cs="Arial"/>
+          <w:b/>
+          <w:bCs/>
+          <w:sz w:val="44"/>
+          <w:szCs w:val="44"/>
+        </w:rPr>
+      </w:pPr>
+      <w:r>
+        <w:rPr>
+          <w:rFonts w:ascii="Arial" w:eastAsia="Times New Roman" w:hAnsi="Arial" w:cs="Arial"/>
+          <w:b/>
+          <w:bCs/>
+          <w:sz w:val="44"/>
+          <w:szCs w:val="44"/>
+        </w:rPr>
+        <w:lastRenderedPageBreak/>
+        <w:t>5. Sales Forecasting</w:t>
+      </w:r>
+    </w:p>
+    <w:p>
+      <w:pPr>
+        <w:spacing w:before="100" w:beforeAutospacing="1" w:after="100" w:afterAutospacing="1" w:line="240" w:lineRule="auto"/>
         <w:outlineLvl w:val="2"/>
         <w:rPr>
-          <w:rFonts w:ascii="Times New Roman" w:eastAsia="Times New Roman" w:hAnsi="Times New Roman" w:cs="Times New Roman"/>
+          <w:rFonts w:ascii="Arial" w:eastAsia="Times New Roman" w:hAnsi="Arial" w:cs="Arial"/>
           <w:b/>
           <w:bCs/>
           <w:sz w:val="27"/>
@@ -2296,7 +2944,7 @@
       </w:pPr>
       <w:r>
         <w:rPr>
-          <w:rFonts w:ascii="Times New Roman" w:eastAsia="Times New Roman" w:hAnsi="Times New Roman" w:cs="Times New Roman"/>
+          <w:rFonts w:ascii="Arial" w:eastAsia="Times New Roman" w:hAnsi="Arial" w:cs="Arial"/>
           <w:b/>
           <w:bCs/>
           <w:sz w:val="27"/>
@@ -2307,7 +2955,7 @@
       <w:proofErr w:type="gramStart"/>
       <w:r>
         <w:rPr>
-          <w:rFonts w:ascii="Times New Roman" w:eastAsia="Times New Roman" w:hAnsi="Times New Roman" w:cs="Times New Roman"/>
+          <w:rFonts w:ascii="Arial" w:eastAsia="Times New Roman" w:hAnsi="Arial" w:cs="Arial"/>
           <w:b/>
           <w:bCs/>
           <w:sz w:val="27"/>
@@ -2318,7 +2966,7 @@
       <w:proofErr w:type="gramEnd"/>
       <w:r>
         <w:rPr>
-          <w:rFonts w:ascii="Times New Roman" w:eastAsia="Times New Roman" w:hAnsi="Times New Roman" w:cs="Times New Roman"/>
+          <w:rFonts w:ascii="Arial" w:eastAsia="Times New Roman" w:hAnsi="Arial" w:cs="Arial"/>
           <w:b/>
           <w:bCs/>
           <w:sz w:val="27"/>
@@ -2340,8 +2988,8 @@
         <w:tblLook w:val="04A0"/>
       </w:tblPr>
       <w:tblGrid>
-        <w:gridCol w:w="1708"/>
-        <w:gridCol w:w="2421"/>
+        <w:gridCol w:w="1862"/>
+        <w:gridCol w:w="2690"/>
       </w:tblGrid>
       <w:tr>
         <w:trPr>
@@ -2359,7 +3007,7 @@
               <w:spacing w:after="0" w:line="240" w:lineRule="auto"/>
               <w:jc w:val="center"/>
               <w:rPr>
-                <w:rFonts w:ascii="Times New Roman" w:eastAsia="Times New Roman" w:hAnsi="Times New Roman" w:cs="Times New Roman"/>
+                <w:rFonts w:ascii="Arial" w:eastAsia="Times New Roman" w:hAnsi="Arial" w:cs="Arial"/>
                 <w:b/>
                 <w:bCs/>
                 <w:sz w:val="24"/>
@@ -2368,7 +3016,7 @@
             </w:pPr>
             <w:r>
               <w:rPr>
-                <w:rFonts w:ascii="Times New Roman" w:eastAsia="Times New Roman" w:hAnsi="Times New Roman" w:cs="Times New Roman"/>
+                <w:rFonts w:ascii="Arial" w:eastAsia="Times New Roman" w:hAnsi="Arial" w:cs="Arial"/>
                 <w:b/>
                 <w:bCs/>
                 <w:sz w:val="24"/>
@@ -2389,7 +3037,7 @@
               <w:spacing w:after="0" w:line="240" w:lineRule="auto"/>
               <w:jc w:val="center"/>
               <w:rPr>
-                <w:rFonts w:ascii="Times New Roman" w:eastAsia="Times New Roman" w:hAnsi="Times New Roman" w:cs="Times New Roman"/>
+                <w:rFonts w:ascii="Arial" w:eastAsia="Times New Roman" w:hAnsi="Arial" w:cs="Arial"/>
                 <w:b/>
                 <w:bCs/>
                 <w:sz w:val="24"/>
@@ -2398,7 +3046,7 @@
             </w:pPr>
             <w:r>
               <w:rPr>
-                <w:rFonts w:ascii="Times New Roman" w:eastAsia="Times New Roman" w:hAnsi="Times New Roman" w:cs="Times New Roman"/>
+                <w:rFonts w:ascii="Arial" w:eastAsia="Times New Roman" w:hAnsi="Arial" w:cs="Arial"/>
                 <w:b/>
                 <w:bCs/>
                 <w:sz w:val="24"/>
@@ -2423,14 +3071,14 @@
             <w:pPr>
               <w:spacing w:after="0" w:line="240" w:lineRule="auto"/>
               <w:rPr>
-                <w:rFonts w:ascii="Times New Roman" w:eastAsia="Times New Roman" w:hAnsi="Times New Roman" w:cs="Times New Roman"/>
+                <w:rFonts w:ascii="Arial" w:eastAsia="Times New Roman" w:hAnsi="Arial" w:cs="Arial"/>
                 <w:sz w:val="24"/>
                 <w:szCs w:val="24"/>
               </w:rPr>
             </w:pPr>
             <w:r>
               <w:rPr>
-                <w:rFonts w:ascii="Times New Roman" w:eastAsia="Times New Roman" w:hAnsi="Times New Roman" w:cs="Times New Roman"/>
+                <w:rFonts w:ascii="Arial" w:eastAsia="Times New Roman" w:hAnsi="Arial" w:cs="Arial"/>
                 <w:sz w:val="24"/>
                 <w:szCs w:val="24"/>
               </w:rPr>
@@ -2448,14 +3096,14 @@
             <w:pPr>
               <w:spacing w:after="0" w:line="240" w:lineRule="auto"/>
               <w:rPr>
-                <w:rFonts w:ascii="Times New Roman" w:eastAsia="Times New Roman" w:hAnsi="Times New Roman" w:cs="Times New Roman"/>
+                <w:rFonts w:ascii="Arial" w:eastAsia="Times New Roman" w:hAnsi="Arial" w:cs="Arial"/>
                 <w:sz w:val="24"/>
                 <w:szCs w:val="24"/>
               </w:rPr>
             </w:pPr>
             <w:r>
               <w:rPr>
-                <w:rFonts w:ascii="Times New Roman" w:eastAsia="Times New Roman" w:hAnsi="Times New Roman" w:cs="Times New Roman"/>
+                <w:rFonts w:ascii="Arial" w:eastAsia="Times New Roman" w:hAnsi="Arial" w:cs="Arial"/>
                 <w:sz w:val="24"/>
                 <w:szCs w:val="24"/>
               </w:rPr>
@@ -2463,13 +3111,33 @@
             </w:r>
             <w:r>
               <w:rPr>
-                <w:rFonts w:ascii="Times New Roman" w:eastAsia="Times New Roman" w:hAnsi="Times New Roman" w:cs="Times New Roman"/>
+                <w:rFonts w:ascii="Arial" w:eastAsia="Times New Roman" w:hAnsi="Arial" w:cs="Arial"/>
                 <w:b/>
                 <w:bCs/>
                 <w:sz w:val="24"/>
                 <w:szCs w:val="24"/>
               </w:rPr>
-              <w:t>XXXX.XX</w:t>
+              <w:t>198925</w:t>
+            </w:r>
+            <w:r>
+              <w:rPr>
+                <w:rFonts w:ascii="Arial" w:eastAsia="Times New Roman" w:hAnsi="Arial" w:cs="Arial"/>
+                <w:b/>
+                <w:bCs/>
+                <w:sz w:val="24"/>
+                <w:szCs w:val="24"/>
+              </w:rPr>
+              <w:t>.</w:t>
+            </w:r>
+            <w:r>
+              <w:rPr>
+                <w:rFonts w:ascii="Arial" w:eastAsia="Times New Roman" w:hAnsi="Arial" w:cs="Arial"/>
+                <w:b/>
+                <w:bCs/>
+                <w:sz w:val="24"/>
+                <w:szCs w:val="24"/>
+              </w:rPr>
+              <w:t>36</w:t>
             </w:r>
           </w:p>
         </w:tc>
@@ -2488,14 +3156,14 @@
             <w:pPr>
               <w:spacing w:after="0" w:line="240" w:lineRule="auto"/>
               <w:rPr>
-                <w:rFonts w:ascii="Times New Roman" w:eastAsia="Times New Roman" w:hAnsi="Times New Roman" w:cs="Times New Roman"/>
+                <w:rFonts w:ascii="Arial" w:eastAsia="Times New Roman" w:hAnsi="Arial" w:cs="Arial"/>
                 <w:sz w:val="24"/>
                 <w:szCs w:val="24"/>
               </w:rPr>
             </w:pPr>
             <w:r>
               <w:rPr>
-                <w:rFonts w:ascii="Times New Roman" w:eastAsia="Times New Roman" w:hAnsi="Times New Roman" w:cs="Times New Roman"/>
+                <w:rFonts w:ascii="Arial" w:eastAsia="Times New Roman" w:hAnsi="Arial" w:cs="Arial"/>
                 <w:sz w:val="24"/>
                 <w:szCs w:val="24"/>
               </w:rPr>
@@ -2513,14 +3181,14 @@
             <w:pPr>
               <w:spacing w:after="0" w:line="240" w:lineRule="auto"/>
               <w:rPr>
-                <w:rFonts w:ascii="Times New Roman" w:eastAsia="Times New Roman" w:hAnsi="Times New Roman" w:cs="Times New Roman"/>
+                <w:rFonts w:ascii="Arial" w:eastAsia="Times New Roman" w:hAnsi="Arial" w:cs="Arial"/>
                 <w:sz w:val="24"/>
                 <w:szCs w:val="24"/>
               </w:rPr>
             </w:pPr>
             <w:r>
               <w:rPr>
-                <w:rFonts w:ascii="Times New Roman" w:eastAsia="Times New Roman" w:hAnsi="Times New Roman" w:cs="Times New Roman"/>
+                <w:rFonts w:ascii="Arial" w:eastAsia="Times New Roman" w:hAnsi="Arial" w:cs="Arial"/>
                 <w:sz w:val="24"/>
                 <w:szCs w:val="24"/>
               </w:rPr>
@@ -2528,13 +3196,13 @@
             </w:r>
             <w:r>
               <w:rPr>
-                <w:rFonts w:ascii="Times New Roman" w:eastAsia="Times New Roman" w:hAnsi="Times New Roman" w:cs="Times New Roman"/>
+                <w:rFonts w:ascii="Arial" w:eastAsia="Times New Roman" w:hAnsi="Arial" w:cs="Arial"/>
                 <w:b/>
                 <w:bCs/>
                 <w:sz w:val="24"/>
                 <w:szCs w:val="24"/>
               </w:rPr>
-              <w:t>XXXX.XX</w:t>
+              <w:t>397850.72</w:t>
             </w:r>
           </w:p>
         </w:tc>
@@ -2553,14 +3221,14 @@
             <w:pPr>
               <w:spacing w:after="0" w:line="240" w:lineRule="auto"/>
               <w:rPr>
-                <w:rFonts w:ascii="Times New Roman" w:eastAsia="Times New Roman" w:hAnsi="Times New Roman" w:cs="Times New Roman"/>
+                <w:rFonts w:ascii="Arial" w:eastAsia="Times New Roman" w:hAnsi="Arial" w:cs="Arial"/>
                 <w:sz w:val="24"/>
                 <w:szCs w:val="24"/>
               </w:rPr>
             </w:pPr>
             <w:r>
               <w:rPr>
-                <w:rFonts w:ascii="Times New Roman" w:eastAsia="Times New Roman" w:hAnsi="Times New Roman" w:cs="Times New Roman"/>
+                <w:rFonts w:ascii="Arial" w:eastAsia="Times New Roman" w:hAnsi="Arial" w:cs="Arial"/>
                 <w:sz w:val="24"/>
                 <w:szCs w:val="24"/>
               </w:rPr>
@@ -2578,14 +3246,14 @@
             <w:pPr>
               <w:spacing w:after="0" w:line="240" w:lineRule="auto"/>
               <w:rPr>
-                <w:rFonts w:ascii="Times New Roman" w:eastAsia="Times New Roman" w:hAnsi="Times New Roman" w:cs="Times New Roman"/>
+                <w:rFonts w:ascii="Arial" w:eastAsia="Times New Roman" w:hAnsi="Arial" w:cs="Arial"/>
                 <w:sz w:val="24"/>
                 <w:szCs w:val="24"/>
               </w:rPr>
             </w:pPr>
             <w:r>
               <w:rPr>
-                <w:rFonts w:ascii="Times New Roman" w:eastAsia="Times New Roman" w:hAnsi="Times New Roman" w:cs="Times New Roman"/>
+                <w:rFonts w:ascii="Arial" w:eastAsia="Times New Roman" w:hAnsi="Arial" w:cs="Arial"/>
                 <w:sz w:val="24"/>
                 <w:szCs w:val="24"/>
               </w:rPr>
@@ -2593,13 +3261,13 @@
             </w:r>
             <w:r>
               <w:rPr>
-                <w:rFonts w:ascii="Times New Roman" w:eastAsia="Times New Roman" w:hAnsi="Times New Roman" w:cs="Times New Roman"/>
+                <w:rFonts w:ascii="Arial" w:eastAsia="Times New Roman" w:hAnsi="Arial" w:cs="Arial"/>
                 <w:b/>
                 <w:bCs/>
                 <w:sz w:val="24"/>
                 <w:szCs w:val="24"/>
               </w:rPr>
-              <w:t>XXXX.XX</w:t>
+              <w:t>596776.08</w:t>
             </w:r>
           </w:p>
         </w:tc>
@@ -2607,31 +3275,63 @@
     </w:tbl>
     <w:p>
       <w:pPr>
-        <w:spacing w:before="100" w:beforeAutospacing="1" w:after="100" w:afterAutospacing="1" w:line="240" w:lineRule="auto"/>
-        <w:rPr>
-          <w:rFonts w:ascii="Times New Roman" w:eastAsia="Times New Roman" w:hAnsi="Times New Roman" w:cs="Times New Roman"/>
-          <w:sz w:val="24"/>
-          <w:szCs w:val="24"/>
-        </w:rPr>
-      </w:pPr>
-      <w:r>
-        <w:rPr>
-          <w:rFonts w:ascii="Times New Roman" w:eastAsia="Times New Roman" w:hAnsi="Times New Roman" w:cs="Times New Roman"/>
-          <w:i/>
-          <w:iCs/>
-          <w:sz w:val="24"/>
-          <w:szCs w:val="24"/>
-        </w:rPr>
-        <w:lastRenderedPageBreak/>
-        <w:t>(Replace XXXX.XX with the actual forecast results from your ARIMA model)</w:t>
-      </w:r>
-    </w:p>
-    <w:p>
-      <w:pPr>
-        <w:rPr>
-          <w:szCs w:val="24"/>
-        </w:rPr>
-      </w:pPr>
+        <w:rPr>
+          <w:rFonts w:ascii="Arial" w:hAnsi="Arial" w:cs="Arial"/>
+          <w:szCs w:val="24"/>
+        </w:rPr>
+      </w:pPr>
+      <w:r>
+        <w:rPr>
+          <w:rFonts w:ascii="Arial" w:hAnsi="Arial" w:cs="Arial"/>
+          <w:noProof/>
+          <w:szCs w:val="24"/>
+        </w:rPr>
+        <w:drawing>
+          <wp:inline distT="0" distB="0" distL="0" distR="0">
+            <wp:extent cx="5943600" cy="3152497"/>
+            <wp:effectExtent l="19050" t="0" r="0" b="0"/>
+            <wp:docPr id="6" name="Picture 6" descr="C:\Users\Welcome\OneDrive\Documents\GitHub\Sales-Data\images\Actual forecast.png"/>
+            <wp:cNvGraphicFramePr>
+              <a:graphicFrameLocks xmlns:a="http://schemas.openxmlformats.org/drawingml/2006/main" noChangeAspect="1"/>
+            </wp:cNvGraphicFramePr>
+            <a:graphic xmlns:a="http://schemas.openxmlformats.org/drawingml/2006/main">
+              <a:graphicData uri="http://schemas.openxmlformats.org/drawingml/2006/picture">
+                <pic:pic xmlns:pic="http://schemas.openxmlformats.org/drawingml/2006/picture">
+                  <pic:nvPicPr>
+                    <pic:cNvPr id="0" name="Picture 6" descr="C:\Users\Welcome\OneDrive\Documents\GitHub\Sales-Data\images\Actual forecast.png"/>
+                    <pic:cNvPicPr>
+                      <a:picLocks noChangeAspect="1" noChangeArrowheads="1"/>
+                    </pic:cNvPicPr>
+                  </pic:nvPicPr>
+                  <pic:blipFill>
+                    <a:blip r:embed="rId8"/>
+                    <a:srcRect/>
+                    <a:stretch>
+                      <a:fillRect/>
+                    </a:stretch>
+                  </pic:blipFill>
+                  <pic:spPr bwMode="auto">
+                    <a:xfrm>
+                      <a:off x="0" y="0"/>
+                      <a:ext cx="5943600" cy="3152497"/>
+                    </a:xfrm>
+                    <a:prstGeom prst="rect">
+                      <a:avLst/>
+                    </a:prstGeom>
+                    <a:noFill/>
+                    <a:ln w="9525">
+                      <a:noFill/>
+                      <a:miter lim="800000"/>
+                      <a:headEnd/>
+                      <a:tailEnd/>
+                    </a:ln>
+                  </pic:spPr>
+                </pic:pic>
+              </a:graphicData>
+            </a:graphic>
+          </wp:inline>
+        </w:drawing>
+      </w:r>
     </w:p>
     <w:sectPr>
       <w:pgSz w:w="12240" w:h="15840"/>
@@ -9829,6 +10529,36 @@
       <w:szCs w:val="24"/>
     </w:rPr>
   </w:style>
+  <w:style w:type="paragraph" w:styleId="BalloonText">
+    <w:name w:val="Balloon Text"/>
+    <w:basedOn w:val="Normal"/>
+    <w:link w:val="BalloonTextChar"/>
+    <w:uiPriority w:val="99"/>
+    <w:semiHidden/>
+    <w:unhideWhenUsed/>
+    <w:rsid w:val="009F308F"/>
+    <w:pPr>
+      <w:spacing w:after="0" w:line="240" w:lineRule="auto"/>
+    </w:pPr>
+    <w:rPr>
+      <w:rFonts w:ascii="Tahoma" w:hAnsi="Tahoma" w:cs="Tahoma"/>
+      <w:sz w:val="16"/>
+      <w:szCs w:val="16"/>
+    </w:rPr>
+  </w:style>
+  <w:style w:type="character" w:customStyle="1" w:styleId="BalloonTextChar">
+    <w:name w:val="Balloon Text Char"/>
+    <w:basedOn w:val="DefaultParagraphFont"/>
+    <w:link w:val="BalloonText"/>
+    <w:uiPriority w:val="99"/>
+    <w:semiHidden/>
+    <w:rsid w:val="009F308F"/>
+    <w:rPr>
+      <w:rFonts w:ascii="Tahoma" w:hAnsi="Tahoma" w:cs="Tahoma"/>
+      <w:sz w:val="16"/>
+      <w:szCs w:val="16"/>
+    </w:rPr>
+  </w:style>
 </w:styles>
 </file>
 

</xml_diff>